<commit_message>
Created Folder for Assignment 4
</commit_message>
<xml_diff>
--- a/ProgramStructureAlgorithm/Assignment4_DivyaKulkarni_001543678/Assignment 4 ObservationReport.docx
+++ b/ProgramStructureAlgorithm/Assignment4_DivyaKulkarni_001543678/Assignment 4 ObservationReport.docx
@@ -123,6 +123,7 @@
         <w:rPr>
           <w:rFonts w:eastAsia="Times New Roman" w:cstheme="minorHAnsi"/>
           <w:color w:val="000000" w:themeColor="text1"/>
+          <w:shd w:val="clear" w:color="auto" w:fill="FFFFFF"/>
         </w:rPr>
       </w:pPr>
       <w:r>
@@ -159,6 +160,91 @@
         <w:t>PathCompression</w:t>
       </w:r>
       <w:proofErr w:type="spellEnd"/>
+    </w:p>
+    <w:p>
+      <w:pPr>
+        <w:rPr>
+          <w:rFonts w:eastAsia="Times New Roman" w:cstheme="minorHAnsi"/>
+          <w:color w:val="000000" w:themeColor="text1"/>
+          <w:shd w:val="clear" w:color="auto" w:fill="FFFFFF"/>
+        </w:rPr>
+      </w:pPr>
+    </w:p>
+    <w:p>
+      <w:pPr>
+        <w:rPr>
+          <w:rFonts w:eastAsia="Times New Roman" w:cstheme="minorHAnsi"/>
+          <w:color w:val="000000" w:themeColor="text1"/>
+          <w:shd w:val="clear" w:color="auto" w:fill="FFFFFF"/>
+        </w:rPr>
+      </w:pPr>
+      <w:r>
+        <w:rPr>
+          <w:rFonts w:eastAsia="Times New Roman" w:cstheme="minorHAnsi"/>
+          <w:color w:val="000000" w:themeColor="text1"/>
+          <w:shd w:val="clear" w:color="auto" w:fill="FFFFFF"/>
+        </w:rPr>
+        <w:t>Created Files:</w:t>
+      </w:r>
+    </w:p>
+    <w:p>
+      <w:pPr>
+        <w:rPr>
+          <w:rFonts w:eastAsia="Times New Roman" w:cstheme="minorHAnsi"/>
+          <w:color w:val="000000" w:themeColor="text1"/>
+          <w:shd w:val="clear" w:color="auto" w:fill="FFFFFF"/>
+        </w:rPr>
+      </w:pPr>
+      <w:r>
+        <w:rPr>
+          <w:rFonts w:eastAsia="Times New Roman" w:cstheme="minorHAnsi"/>
+          <w:color w:val="000000" w:themeColor="text1"/>
+          <w:shd w:val="clear" w:color="auto" w:fill="FFFFFF"/>
+        </w:rPr>
+        <w:t>WQUByDepth.java</w:t>
+      </w:r>
+    </w:p>
+    <w:p>
+      <w:pPr>
+        <w:rPr>
+          <w:rFonts w:eastAsia="Times New Roman" w:cstheme="minorHAnsi"/>
+          <w:color w:val="000000" w:themeColor="text1"/>
+          <w:shd w:val="clear" w:color="auto" w:fill="FFFFFF"/>
+        </w:rPr>
+      </w:pPr>
+      <w:r>
+        <w:rPr>
+          <w:rFonts w:eastAsia="Times New Roman" w:cstheme="minorHAnsi"/>
+          <w:color w:val="000000" w:themeColor="text1"/>
+          <w:shd w:val="clear" w:color="auto" w:fill="FFFFFF"/>
+        </w:rPr>
+        <w:t>UnionFindClient.java</w:t>
+      </w:r>
+    </w:p>
+    <w:p>
+      <w:pPr>
+        <w:rPr>
+          <w:rFonts w:eastAsia="Times New Roman" w:cstheme="minorHAnsi"/>
+          <w:color w:val="000000" w:themeColor="text1"/>
+          <w:shd w:val="clear" w:color="auto" w:fill="FFFFFF"/>
+        </w:rPr>
+      </w:pPr>
+      <w:r>
+        <w:rPr>
+          <w:rFonts w:eastAsia="Times New Roman" w:cstheme="minorHAnsi"/>
+          <w:color w:val="000000" w:themeColor="text1"/>
+          <w:shd w:val="clear" w:color="auto" w:fill="FFFFFF"/>
+        </w:rPr>
+        <w:t>UnionPathBenchmark.java</w:t>
+      </w:r>
+    </w:p>
+    <w:p>
+      <w:pPr>
+        <w:rPr>
+          <w:rFonts w:eastAsia="Times New Roman" w:cstheme="minorHAnsi"/>
+          <w:color w:val="000000" w:themeColor="text1"/>
+        </w:rPr>
+      </w:pPr>
     </w:p>
     <w:p>
       <w:pPr>
@@ -219,6 +305,20 @@
           <w:rFonts w:eastAsia="Times New Roman" w:cstheme="minorHAnsi"/>
           <w:color w:val="000000" w:themeColor="text1"/>
         </w:rPr>
+        <w:t>After running the experiments of larger values of n like 10000, 20000, 30000 for 10 times randomly</w:t>
+      </w:r>
+      <w:r>
+        <w:rPr>
+          <w:rFonts w:eastAsia="Times New Roman" w:cstheme="minorHAnsi"/>
+          <w:color w:val="000000" w:themeColor="text1"/>
+        </w:rPr>
+        <w:t xml:space="preserve">, </w:t>
+      </w:r>
+      <w:r>
+        <w:rPr>
+          <w:rFonts w:eastAsia="Times New Roman" w:cstheme="minorHAnsi"/>
+          <w:color w:val="000000" w:themeColor="text1"/>
+        </w:rPr>
         <w:t xml:space="preserve">Weighted </w:t>
       </w:r>
       <w:r>
@@ -242,14 +342,6 @@
         </w:rPr>
         <w:t xml:space="preserve"> </w:t>
       </w:r>
-    </w:p>
-    <w:p>
-      <w:pPr>
-        <w:rPr>
-          <w:rFonts w:eastAsia="Times New Roman" w:cstheme="minorHAnsi"/>
-          <w:color w:val="000000" w:themeColor="text1"/>
-        </w:rPr>
-      </w:pPr>
       <w:r>
         <w:rPr>
           <w:rFonts w:eastAsia="Times New Roman" w:cstheme="minorHAnsi"/>
@@ -1013,6 +1105,7 @@
           <w:rFonts w:cstheme="minorHAnsi"/>
           <w:color w:val="000000" w:themeColor="text1"/>
         </w:rPr>
+        <w:lastRenderedPageBreak/>
         <w:t>With Path Compression 80 runs: 1.5875</w:t>
       </w:r>
     </w:p>
@@ -1247,23 +1340,1201 @@
           <w:rFonts w:cstheme="minorHAnsi"/>
           <w:color w:val="000000" w:themeColor="text1"/>
         </w:rPr>
+        <w:t>Weighted Quick Union by Depth 320 runs: 1.95625</w:t>
+      </w:r>
+    </w:p>
+    <w:p>
+      <w:pPr>
+        <w:rPr>
+          <w:rFonts w:cstheme="minorHAnsi"/>
+          <w:color w:val="000000" w:themeColor="text1"/>
+        </w:rPr>
+      </w:pPr>
+      <w:r>
+        <w:rPr>
+          <w:rFonts w:cstheme="minorHAnsi"/>
+          <w:color w:val="000000" w:themeColor="text1"/>
+        </w:rPr>
+        <w:t xml:space="preserve">2021-03-02 01:53:10 </w:t>
+      </w:r>
+      <w:proofErr w:type="gramStart"/>
+      <w:r>
+        <w:rPr>
+          <w:rFonts w:cstheme="minorHAnsi"/>
+          <w:color w:val="000000" w:themeColor="text1"/>
+        </w:rPr>
+        <w:t xml:space="preserve">INFO  </w:t>
+      </w:r>
+      <w:proofErr w:type="spellStart"/>
+      <w:r>
+        <w:rPr>
+          <w:rFonts w:cstheme="minorHAnsi"/>
+          <w:color w:val="000000" w:themeColor="text1"/>
+        </w:rPr>
+        <w:t>Benchmark</w:t>
+      </w:r>
+      <w:proofErr w:type="gramEnd"/>
+      <w:r>
+        <w:rPr>
+          <w:rFonts w:cstheme="minorHAnsi"/>
+          <w:color w:val="000000" w:themeColor="text1"/>
+        </w:rPr>
+        <w:t>_Timer</w:t>
+      </w:r>
+      <w:proofErr w:type="spellEnd"/>
+      <w:r>
+        <w:rPr>
+          <w:rFonts w:cstheme="minorHAnsi"/>
+          <w:color w:val="000000" w:themeColor="text1"/>
+        </w:rPr>
+        <w:t xml:space="preserve"> - Begin run: </w:t>
+      </w:r>
+      <w:proofErr w:type="spellStart"/>
+      <w:r>
+        <w:rPr>
+          <w:rFonts w:cstheme="minorHAnsi"/>
+          <w:color w:val="000000" w:themeColor="text1"/>
+        </w:rPr>
+        <w:t>testWaitPeriods</w:t>
+      </w:r>
+      <w:proofErr w:type="spellEnd"/>
+      <w:r>
+        <w:rPr>
+          <w:rFonts w:cstheme="minorHAnsi"/>
+          <w:color w:val="000000" w:themeColor="text1"/>
+        </w:rPr>
+        <w:t xml:space="preserve"> with 320 runs</w:t>
+      </w:r>
+    </w:p>
+    <w:p>
+      <w:pPr>
+        <w:rPr>
+          <w:rFonts w:cstheme="minorHAnsi"/>
+          <w:color w:val="000000" w:themeColor="text1"/>
+        </w:rPr>
+      </w:pPr>
+      <w:r>
+        <w:rPr>
+          <w:rFonts w:cstheme="minorHAnsi"/>
+          <w:color w:val="000000" w:themeColor="text1"/>
+        </w:rPr>
+        <w:t>With Path Compression 320 runs: 1.484375</w:t>
+      </w:r>
+    </w:p>
+    <w:p>
+      <w:pPr>
+        <w:rPr>
+          <w:rFonts w:cstheme="minorHAnsi"/>
+          <w:color w:val="000000" w:themeColor="text1"/>
+        </w:rPr>
+      </w:pPr>
+    </w:p>
+    <w:p>
+      <w:pPr>
+        <w:rPr>
+          <w:rFonts w:cstheme="minorHAnsi"/>
+          <w:color w:val="000000" w:themeColor="text1"/>
+        </w:rPr>
+      </w:pPr>
+    </w:p>
+    <w:p>
+      <w:pPr>
+        <w:rPr>
+          <w:rFonts w:cstheme="minorHAnsi"/>
+          <w:color w:val="000000" w:themeColor="text1"/>
+        </w:rPr>
+      </w:pPr>
+      <w:r>
+        <w:rPr>
+          <w:rFonts w:cstheme="minorHAnsi"/>
+          <w:color w:val="000000" w:themeColor="text1"/>
+        </w:rPr>
+        <w:t>For 20000 Elements</w:t>
+      </w:r>
+    </w:p>
+    <w:p>
+      <w:pPr>
+        <w:rPr>
+          <w:rFonts w:cstheme="minorHAnsi"/>
+          <w:color w:val="000000" w:themeColor="text1"/>
+        </w:rPr>
+      </w:pPr>
+    </w:p>
+    <w:p>
+      <w:pPr>
+        <w:rPr>
+          <w:rFonts w:cstheme="minorHAnsi"/>
+          <w:color w:val="000000" w:themeColor="text1"/>
+        </w:rPr>
+      </w:pPr>
+      <w:r>
+        <w:rPr>
+          <w:rFonts w:cstheme="minorHAnsi"/>
+          <w:color w:val="000000" w:themeColor="text1"/>
+        </w:rPr>
+        <w:t xml:space="preserve">2021-03-02 11:12:15 </w:t>
+      </w:r>
+      <w:proofErr w:type="gramStart"/>
+      <w:r>
+        <w:rPr>
+          <w:rFonts w:cstheme="minorHAnsi"/>
+          <w:color w:val="000000" w:themeColor="text1"/>
+        </w:rPr>
+        <w:t xml:space="preserve">INFO  </w:t>
+      </w:r>
+      <w:proofErr w:type="spellStart"/>
+      <w:r>
+        <w:rPr>
+          <w:rFonts w:cstheme="minorHAnsi"/>
+          <w:color w:val="000000" w:themeColor="text1"/>
+        </w:rPr>
+        <w:t>Benchmark</w:t>
+      </w:r>
+      <w:proofErr w:type="gramEnd"/>
+      <w:r>
+        <w:rPr>
+          <w:rFonts w:cstheme="minorHAnsi"/>
+          <w:color w:val="000000" w:themeColor="text1"/>
+        </w:rPr>
+        <w:t>_Timer</w:t>
+      </w:r>
+      <w:proofErr w:type="spellEnd"/>
+      <w:r>
+        <w:rPr>
+          <w:rFonts w:cstheme="minorHAnsi"/>
+          <w:color w:val="000000" w:themeColor="text1"/>
+        </w:rPr>
+        <w:t xml:space="preserve"> - Begin run: </w:t>
+      </w:r>
+      <w:proofErr w:type="spellStart"/>
+      <w:r>
+        <w:rPr>
+          <w:rFonts w:cstheme="minorHAnsi"/>
+          <w:color w:val="000000" w:themeColor="text1"/>
+        </w:rPr>
+        <w:t>testWaitPeriods</w:t>
+      </w:r>
+      <w:proofErr w:type="spellEnd"/>
+      <w:r>
+        <w:rPr>
+          <w:rFonts w:cstheme="minorHAnsi"/>
+          <w:color w:val="000000" w:themeColor="text1"/>
+        </w:rPr>
+        <w:t xml:space="preserve"> with 10 runs</w:t>
+      </w:r>
+    </w:p>
+    <w:p>
+      <w:pPr>
+        <w:rPr>
+          <w:rFonts w:cstheme="minorHAnsi"/>
+          <w:color w:val="000000" w:themeColor="text1"/>
+        </w:rPr>
+      </w:pPr>
+      <w:r>
+        <w:rPr>
+          <w:rFonts w:cstheme="minorHAnsi"/>
+          <w:color w:val="000000" w:themeColor="text1"/>
+        </w:rPr>
+        <w:t>Weighted Quick Union by Depth 10 runs: 5.4</w:t>
+      </w:r>
+    </w:p>
+    <w:p>
+      <w:pPr>
+        <w:rPr>
+          <w:rFonts w:cstheme="minorHAnsi"/>
+          <w:color w:val="000000" w:themeColor="text1"/>
+        </w:rPr>
+      </w:pPr>
+      <w:r>
+        <w:rPr>
+          <w:rFonts w:cstheme="minorHAnsi"/>
+          <w:color w:val="000000" w:themeColor="text1"/>
+        </w:rPr>
+        <w:t xml:space="preserve">2021-03-02 11:12:15 </w:t>
+      </w:r>
+      <w:proofErr w:type="gramStart"/>
+      <w:r>
+        <w:rPr>
+          <w:rFonts w:cstheme="minorHAnsi"/>
+          <w:color w:val="000000" w:themeColor="text1"/>
+        </w:rPr>
+        <w:t xml:space="preserve">INFO  </w:t>
+      </w:r>
+      <w:proofErr w:type="spellStart"/>
+      <w:r>
+        <w:rPr>
+          <w:rFonts w:cstheme="minorHAnsi"/>
+          <w:color w:val="000000" w:themeColor="text1"/>
+        </w:rPr>
+        <w:t>Benchmark</w:t>
+      </w:r>
+      <w:proofErr w:type="gramEnd"/>
+      <w:r>
+        <w:rPr>
+          <w:rFonts w:cstheme="minorHAnsi"/>
+          <w:color w:val="000000" w:themeColor="text1"/>
+        </w:rPr>
+        <w:t>_Timer</w:t>
+      </w:r>
+      <w:proofErr w:type="spellEnd"/>
+      <w:r>
+        <w:rPr>
+          <w:rFonts w:cstheme="minorHAnsi"/>
+          <w:color w:val="000000" w:themeColor="text1"/>
+        </w:rPr>
+        <w:t xml:space="preserve"> - Begin run: </w:t>
+      </w:r>
+      <w:proofErr w:type="spellStart"/>
+      <w:r>
+        <w:rPr>
+          <w:rFonts w:cstheme="minorHAnsi"/>
+          <w:color w:val="000000" w:themeColor="text1"/>
+        </w:rPr>
+        <w:t>testWaitPeriods</w:t>
+      </w:r>
+      <w:proofErr w:type="spellEnd"/>
+      <w:r>
+        <w:rPr>
+          <w:rFonts w:cstheme="minorHAnsi"/>
+          <w:color w:val="000000" w:themeColor="text1"/>
+        </w:rPr>
+        <w:t xml:space="preserve"> with 10 runs</w:t>
+      </w:r>
+    </w:p>
+    <w:p>
+      <w:pPr>
+        <w:rPr>
+          <w:rFonts w:cstheme="minorHAnsi"/>
+          <w:color w:val="000000" w:themeColor="text1"/>
+        </w:rPr>
+      </w:pPr>
+      <w:r>
+        <w:rPr>
+          <w:rFonts w:cstheme="minorHAnsi"/>
+          <w:color w:val="000000" w:themeColor="text1"/>
+        </w:rPr>
+        <w:t>With Path Compression 10 runs: 4.2</w:t>
+      </w:r>
+    </w:p>
+    <w:p>
+      <w:pPr>
+        <w:rPr>
+          <w:rFonts w:cstheme="minorHAnsi"/>
+          <w:color w:val="000000" w:themeColor="text1"/>
+        </w:rPr>
+      </w:pPr>
+      <w:r>
+        <w:rPr>
+          <w:rFonts w:cstheme="minorHAnsi"/>
+          <w:color w:val="000000" w:themeColor="text1"/>
+        </w:rPr>
+        <w:t xml:space="preserve">2021-03-02 11:12:15 </w:t>
+      </w:r>
+      <w:proofErr w:type="gramStart"/>
+      <w:r>
+        <w:rPr>
+          <w:rFonts w:cstheme="minorHAnsi"/>
+          <w:color w:val="000000" w:themeColor="text1"/>
+        </w:rPr>
+        <w:t xml:space="preserve">INFO  </w:t>
+      </w:r>
+      <w:proofErr w:type="spellStart"/>
+      <w:r>
+        <w:rPr>
+          <w:rFonts w:cstheme="minorHAnsi"/>
+          <w:color w:val="000000" w:themeColor="text1"/>
+        </w:rPr>
+        <w:t>Benchmark</w:t>
+      </w:r>
+      <w:proofErr w:type="gramEnd"/>
+      <w:r>
+        <w:rPr>
+          <w:rFonts w:cstheme="minorHAnsi"/>
+          <w:color w:val="000000" w:themeColor="text1"/>
+        </w:rPr>
+        <w:t>_Timer</w:t>
+      </w:r>
+      <w:proofErr w:type="spellEnd"/>
+      <w:r>
+        <w:rPr>
+          <w:rFonts w:cstheme="minorHAnsi"/>
+          <w:color w:val="000000" w:themeColor="text1"/>
+        </w:rPr>
+        <w:t xml:space="preserve"> - Begin run: </w:t>
+      </w:r>
+      <w:proofErr w:type="spellStart"/>
+      <w:r>
+        <w:rPr>
+          <w:rFonts w:cstheme="minorHAnsi"/>
+          <w:color w:val="000000" w:themeColor="text1"/>
+        </w:rPr>
+        <w:t>testWaitPeriods</w:t>
+      </w:r>
+      <w:proofErr w:type="spellEnd"/>
+      <w:r>
+        <w:rPr>
+          <w:rFonts w:cstheme="minorHAnsi"/>
+          <w:color w:val="000000" w:themeColor="text1"/>
+        </w:rPr>
+        <w:t xml:space="preserve"> with 20 runs</w:t>
+      </w:r>
+    </w:p>
+    <w:p>
+      <w:pPr>
+        <w:rPr>
+          <w:rFonts w:cstheme="minorHAnsi"/>
+          <w:color w:val="000000" w:themeColor="text1"/>
+        </w:rPr>
+      </w:pPr>
+      <w:r>
+        <w:rPr>
+          <w:rFonts w:cstheme="minorHAnsi"/>
+          <w:color w:val="000000" w:themeColor="text1"/>
+        </w:rPr>
+        <w:t>Weighted Quick Union by Depth 20 runs: 5.15</w:t>
+      </w:r>
+    </w:p>
+    <w:p>
+      <w:pPr>
+        <w:rPr>
+          <w:rFonts w:cstheme="minorHAnsi"/>
+          <w:color w:val="000000" w:themeColor="text1"/>
+        </w:rPr>
+      </w:pPr>
+      <w:r>
+        <w:rPr>
+          <w:rFonts w:cstheme="minorHAnsi"/>
+          <w:color w:val="000000" w:themeColor="text1"/>
+        </w:rPr>
+        <w:t xml:space="preserve">2021-03-02 11:12:15 </w:t>
+      </w:r>
+      <w:proofErr w:type="gramStart"/>
+      <w:r>
+        <w:rPr>
+          <w:rFonts w:cstheme="minorHAnsi"/>
+          <w:color w:val="000000" w:themeColor="text1"/>
+        </w:rPr>
+        <w:t xml:space="preserve">INFO  </w:t>
+      </w:r>
+      <w:proofErr w:type="spellStart"/>
+      <w:r>
+        <w:rPr>
+          <w:rFonts w:cstheme="minorHAnsi"/>
+          <w:color w:val="000000" w:themeColor="text1"/>
+        </w:rPr>
+        <w:t>Benchmark</w:t>
+      </w:r>
+      <w:proofErr w:type="gramEnd"/>
+      <w:r>
+        <w:rPr>
+          <w:rFonts w:cstheme="minorHAnsi"/>
+          <w:color w:val="000000" w:themeColor="text1"/>
+        </w:rPr>
+        <w:t>_Timer</w:t>
+      </w:r>
+      <w:proofErr w:type="spellEnd"/>
+      <w:r>
+        <w:rPr>
+          <w:rFonts w:cstheme="minorHAnsi"/>
+          <w:color w:val="000000" w:themeColor="text1"/>
+        </w:rPr>
+        <w:t xml:space="preserve"> - Begin run: </w:t>
+      </w:r>
+      <w:proofErr w:type="spellStart"/>
+      <w:r>
+        <w:rPr>
+          <w:rFonts w:cstheme="minorHAnsi"/>
+          <w:color w:val="000000" w:themeColor="text1"/>
+        </w:rPr>
+        <w:t>testWaitPeriods</w:t>
+      </w:r>
+      <w:proofErr w:type="spellEnd"/>
+      <w:r>
+        <w:rPr>
+          <w:rFonts w:cstheme="minorHAnsi"/>
+          <w:color w:val="000000" w:themeColor="text1"/>
+        </w:rPr>
+        <w:t xml:space="preserve"> with 20 runs</w:t>
+      </w:r>
+    </w:p>
+    <w:p>
+      <w:pPr>
+        <w:rPr>
+          <w:rFonts w:cstheme="minorHAnsi"/>
+          <w:color w:val="000000" w:themeColor="text1"/>
+        </w:rPr>
+      </w:pPr>
+      <w:r>
+        <w:rPr>
+          <w:rFonts w:cstheme="minorHAnsi"/>
+          <w:color w:val="000000" w:themeColor="text1"/>
+        </w:rPr>
+        <w:t>With Path Compression 20 runs: 3.3</w:t>
+      </w:r>
+    </w:p>
+    <w:p>
+      <w:pPr>
+        <w:rPr>
+          <w:rFonts w:cstheme="minorHAnsi"/>
+          <w:color w:val="000000" w:themeColor="text1"/>
+        </w:rPr>
+      </w:pPr>
+      <w:r>
+        <w:rPr>
+          <w:rFonts w:cstheme="minorHAnsi"/>
+          <w:color w:val="000000" w:themeColor="text1"/>
+        </w:rPr>
+        <w:t xml:space="preserve">2021-03-02 11:12:15 </w:t>
+      </w:r>
+      <w:proofErr w:type="gramStart"/>
+      <w:r>
+        <w:rPr>
+          <w:rFonts w:cstheme="minorHAnsi"/>
+          <w:color w:val="000000" w:themeColor="text1"/>
+        </w:rPr>
+        <w:t xml:space="preserve">INFO  </w:t>
+      </w:r>
+      <w:proofErr w:type="spellStart"/>
+      <w:r>
+        <w:rPr>
+          <w:rFonts w:cstheme="minorHAnsi"/>
+          <w:color w:val="000000" w:themeColor="text1"/>
+        </w:rPr>
+        <w:t>Benchmark</w:t>
+      </w:r>
+      <w:proofErr w:type="gramEnd"/>
+      <w:r>
+        <w:rPr>
+          <w:rFonts w:cstheme="minorHAnsi"/>
+          <w:color w:val="000000" w:themeColor="text1"/>
+        </w:rPr>
+        <w:t>_Timer</w:t>
+      </w:r>
+      <w:proofErr w:type="spellEnd"/>
+      <w:r>
+        <w:rPr>
+          <w:rFonts w:cstheme="minorHAnsi"/>
+          <w:color w:val="000000" w:themeColor="text1"/>
+        </w:rPr>
+        <w:t xml:space="preserve"> - Begin run: </w:t>
+      </w:r>
+      <w:proofErr w:type="spellStart"/>
+      <w:r>
+        <w:rPr>
+          <w:rFonts w:cstheme="minorHAnsi"/>
+          <w:color w:val="000000" w:themeColor="text1"/>
+        </w:rPr>
+        <w:t>testWaitPeriods</w:t>
+      </w:r>
+      <w:proofErr w:type="spellEnd"/>
+      <w:r>
+        <w:rPr>
+          <w:rFonts w:cstheme="minorHAnsi"/>
+          <w:color w:val="000000" w:themeColor="text1"/>
+        </w:rPr>
+        <w:t xml:space="preserve"> with 40 runs</w:t>
+      </w:r>
+    </w:p>
+    <w:p>
+      <w:pPr>
+        <w:rPr>
+          <w:rFonts w:cstheme="minorHAnsi"/>
+          <w:color w:val="000000" w:themeColor="text1"/>
+        </w:rPr>
+      </w:pPr>
+      <w:r>
+        <w:rPr>
+          <w:rFonts w:cstheme="minorHAnsi"/>
+          <w:color w:val="000000" w:themeColor="text1"/>
+        </w:rPr>
+        <w:t>Weighted Quick Union by Depth 40 runs: 4.775</w:t>
+      </w:r>
+    </w:p>
+    <w:p>
+      <w:pPr>
+        <w:rPr>
+          <w:rFonts w:cstheme="minorHAnsi"/>
+          <w:color w:val="000000" w:themeColor="text1"/>
+        </w:rPr>
+      </w:pPr>
+      <w:r>
+        <w:rPr>
+          <w:rFonts w:cstheme="minorHAnsi"/>
+          <w:color w:val="000000" w:themeColor="text1"/>
+        </w:rPr>
+        <w:t xml:space="preserve">2021-03-02 11:12:15 </w:t>
+      </w:r>
+      <w:proofErr w:type="gramStart"/>
+      <w:r>
+        <w:rPr>
+          <w:rFonts w:cstheme="minorHAnsi"/>
+          <w:color w:val="000000" w:themeColor="text1"/>
+        </w:rPr>
+        <w:t xml:space="preserve">INFO  </w:t>
+      </w:r>
+      <w:proofErr w:type="spellStart"/>
+      <w:r>
+        <w:rPr>
+          <w:rFonts w:cstheme="minorHAnsi"/>
+          <w:color w:val="000000" w:themeColor="text1"/>
+        </w:rPr>
+        <w:t>Benchmark</w:t>
+      </w:r>
+      <w:proofErr w:type="gramEnd"/>
+      <w:r>
+        <w:rPr>
+          <w:rFonts w:cstheme="minorHAnsi"/>
+          <w:color w:val="000000" w:themeColor="text1"/>
+        </w:rPr>
+        <w:t>_Timer</w:t>
+      </w:r>
+      <w:proofErr w:type="spellEnd"/>
+      <w:r>
+        <w:rPr>
+          <w:rFonts w:cstheme="minorHAnsi"/>
+          <w:color w:val="000000" w:themeColor="text1"/>
+        </w:rPr>
+        <w:t xml:space="preserve"> - Begin run: </w:t>
+      </w:r>
+      <w:proofErr w:type="spellStart"/>
+      <w:r>
+        <w:rPr>
+          <w:rFonts w:cstheme="minorHAnsi"/>
+          <w:color w:val="000000" w:themeColor="text1"/>
+        </w:rPr>
+        <w:t>testWaitPeriods</w:t>
+      </w:r>
+      <w:proofErr w:type="spellEnd"/>
+      <w:r>
+        <w:rPr>
+          <w:rFonts w:cstheme="minorHAnsi"/>
+          <w:color w:val="000000" w:themeColor="text1"/>
+        </w:rPr>
+        <w:t xml:space="preserve"> with 40 runs</w:t>
+      </w:r>
+    </w:p>
+    <w:p>
+      <w:pPr>
+        <w:rPr>
+          <w:rFonts w:cstheme="minorHAnsi"/>
+          <w:color w:val="000000" w:themeColor="text1"/>
+        </w:rPr>
+      </w:pPr>
+      <w:r>
+        <w:rPr>
+          <w:rFonts w:cstheme="minorHAnsi"/>
+          <w:color w:val="000000" w:themeColor="text1"/>
+        </w:rPr>
+        <w:t>With Path Compression 40 runs: 3.425</w:t>
+      </w:r>
+    </w:p>
+    <w:p>
+      <w:pPr>
+        <w:rPr>
+          <w:rFonts w:cstheme="minorHAnsi"/>
+          <w:color w:val="000000" w:themeColor="text1"/>
+        </w:rPr>
+      </w:pPr>
+      <w:r>
+        <w:rPr>
+          <w:rFonts w:cstheme="minorHAnsi"/>
+          <w:color w:val="000000" w:themeColor="text1"/>
+        </w:rPr>
+        <w:t xml:space="preserve">2021-03-02 11:12:15 </w:t>
+      </w:r>
+      <w:proofErr w:type="gramStart"/>
+      <w:r>
+        <w:rPr>
+          <w:rFonts w:cstheme="minorHAnsi"/>
+          <w:color w:val="000000" w:themeColor="text1"/>
+        </w:rPr>
+        <w:t xml:space="preserve">INFO  </w:t>
+      </w:r>
+      <w:proofErr w:type="spellStart"/>
+      <w:r>
+        <w:rPr>
+          <w:rFonts w:cstheme="minorHAnsi"/>
+          <w:color w:val="000000" w:themeColor="text1"/>
+        </w:rPr>
+        <w:t>Benchmark</w:t>
+      </w:r>
+      <w:proofErr w:type="gramEnd"/>
+      <w:r>
+        <w:rPr>
+          <w:rFonts w:cstheme="minorHAnsi"/>
+          <w:color w:val="000000" w:themeColor="text1"/>
+        </w:rPr>
+        <w:t>_Timer</w:t>
+      </w:r>
+      <w:proofErr w:type="spellEnd"/>
+      <w:r>
+        <w:rPr>
+          <w:rFonts w:cstheme="minorHAnsi"/>
+          <w:color w:val="000000" w:themeColor="text1"/>
+        </w:rPr>
+        <w:t xml:space="preserve"> - Begin run: </w:t>
+      </w:r>
+      <w:proofErr w:type="spellStart"/>
+      <w:r>
+        <w:rPr>
+          <w:rFonts w:cstheme="minorHAnsi"/>
+          <w:color w:val="000000" w:themeColor="text1"/>
+        </w:rPr>
+        <w:t>testWaitPeriods</w:t>
+      </w:r>
+      <w:proofErr w:type="spellEnd"/>
+      <w:r>
+        <w:rPr>
+          <w:rFonts w:cstheme="minorHAnsi"/>
+          <w:color w:val="000000" w:themeColor="text1"/>
+        </w:rPr>
+        <w:t xml:space="preserve"> with 80 runs</w:t>
+      </w:r>
+    </w:p>
+    <w:p>
+      <w:pPr>
+        <w:rPr>
+          <w:rFonts w:cstheme="minorHAnsi"/>
+          <w:color w:val="000000" w:themeColor="text1"/>
+        </w:rPr>
+      </w:pPr>
+      <w:r>
+        <w:rPr>
+          <w:rFonts w:cstheme="minorHAnsi"/>
+          <w:color w:val="000000" w:themeColor="text1"/>
+        </w:rPr>
+        <w:t>Weighted Quick Union by Depth 80 runs: 4.6875</w:t>
+      </w:r>
+    </w:p>
+    <w:p>
+      <w:pPr>
+        <w:rPr>
+          <w:rFonts w:cstheme="minorHAnsi"/>
+          <w:color w:val="000000" w:themeColor="text1"/>
+        </w:rPr>
+      </w:pPr>
+      <w:r>
+        <w:rPr>
+          <w:rFonts w:cstheme="minorHAnsi"/>
+          <w:color w:val="000000" w:themeColor="text1"/>
+        </w:rPr>
+        <w:t xml:space="preserve">2021-03-02 11:12:16 </w:t>
+      </w:r>
+      <w:proofErr w:type="gramStart"/>
+      <w:r>
+        <w:rPr>
+          <w:rFonts w:cstheme="minorHAnsi"/>
+          <w:color w:val="000000" w:themeColor="text1"/>
+        </w:rPr>
+        <w:t xml:space="preserve">INFO  </w:t>
+      </w:r>
+      <w:proofErr w:type="spellStart"/>
+      <w:r>
+        <w:rPr>
+          <w:rFonts w:cstheme="minorHAnsi"/>
+          <w:color w:val="000000" w:themeColor="text1"/>
+        </w:rPr>
+        <w:t>Benchmark</w:t>
+      </w:r>
+      <w:proofErr w:type="gramEnd"/>
+      <w:r>
+        <w:rPr>
+          <w:rFonts w:cstheme="minorHAnsi"/>
+          <w:color w:val="000000" w:themeColor="text1"/>
+        </w:rPr>
+        <w:t>_Timer</w:t>
+      </w:r>
+      <w:proofErr w:type="spellEnd"/>
+      <w:r>
+        <w:rPr>
+          <w:rFonts w:cstheme="minorHAnsi"/>
+          <w:color w:val="000000" w:themeColor="text1"/>
+        </w:rPr>
+        <w:t xml:space="preserve"> - Begin run: </w:t>
+      </w:r>
+      <w:proofErr w:type="spellStart"/>
+      <w:r>
+        <w:rPr>
+          <w:rFonts w:cstheme="minorHAnsi"/>
+          <w:color w:val="000000" w:themeColor="text1"/>
+        </w:rPr>
+        <w:t>testWaitPeriods</w:t>
+      </w:r>
+      <w:proofErr w:type="spellEnd"/>
+      <w:r>
+        <w:rPr>
+          <w:rFonts w:cstheme="minorHAnsi"/>
+          <w:color w:val="000000" w:themeColor="text1"/>
+        </w:rPr>
+        <w:t xml:space="preserve"> with 80 runs</w:t>
+      </w:r>
+    </w:p>
+    <w:p>
+      <w:pPr>
+        <w:rPr>
+          <w:rFonts w:cstheme="minorHAnsi"/>
+          <w:color w:val="000000" w:themeColor="text1"/>
+        </w:rPr>
+      </w:pPr>
+      <w:r>
+        <w:rPr>
+          <w:rFonts w:cstheme="minorHAnsi"/>
+          <w:color w:val="000000" w:themeColor="text1"/>
+        </w:rPr>
+        <w:t>With Path Compression 80 runs: 3.2</w:t>
+      </w:r>
+    </w:p>
+    <w:p>
+      <w:pPr>
+        <w:rPr>
+          <w:rFonts w:cstheme="minorHAnsi"/>
+          <w:color w:val="000000" w:themeColor="text1"/>
+        </w:rPr>
+      </w:pPr>
+      <w:r>
+        <w:rPr>
+          <w:rFonts w:cstheme="minorHAnsi"/>
+          <w:color w:val="000000" w:themeColor="text1"/>
+        </w:rPr>
+        <w:t xml:space="preserve">2021-03-02 11:12:16 </w:t>
+      </w:r>
+      <w:proofErr w:type="gramStart"/>
+      <w:r>
+        <w:rPr>
+          <w:rFonts w:cstheme="minorHAnsi"/>
+          <w:color w:val="000000" w:themeColor="text1"/>
+        </w:rPr>
+        <w:t xml:space="preserve">INFO  </w:t>
+      </w:r>
+      <w:proofErr w:type="spellStart"/>
+      <w:r>
+        <w:rPr>
+          <w:rFonts w:cstheme="minorHAnsi"/>
+          <w:color w:val="000000" w:themeColor="text1"/>
+        </w:rPr>
+        <w:t>Benchmark</w:t>
+      </w:r>
+      <w:proofErr w:type="gramEnd"/>
+      <w:r>
+        <w:rPr>
+          <w:rFonts w:cstheme="minorHAnsi"/>
+          <w:color w:val="000000" w:themeColor="text1"/>
+        </w:rPr>
+        <w:t>_Timer</w:t>
+      </w:r>
+      <w:proofErr w:type="spellEnd"/>
+      <w:r>
+        <w:rPr>
+          <w:rFonts w:cstheme="minorHAnsi"/>
+          <w:color w:val="000000" w:themeColor="text1"/>
+        </w:rPr>
+        <w:t xml:space="preserve"> - Begin run: </w:t>
+      </w:r>
+      <w:proofErr w:type="spellStart"/>
+      <w:r>
+        <w:rPr>
+          <w:rFonts w:cstheme="minorHAnsi"/>
+          <w:color w:val="000000" w:themeColor="text1"/>
+        </w:rPr>
+        <w:t>testWaitPeriods</w:t>
+      </w:r>
+      <w:proofErr w:type="spellEnd"/>
+      <w:r>
+        <w:rPr>
+          <w:rFonts w:cstheme="minorHAnsi"/>
+          <w:color w:val="000000" w:themeColor="text1"/>
+        </w:rPr>
+        <w:t xml:space="preserve"> with 160 runs</w:t>
+      </w:r>
+    </w:p>
+    <w:p>
+      <w:pPr>
+        <w:rPr>
+          <w:rFonts w:cstheme="minorHAnsi"/>
+          <w:color w:val="000000" w:themeColor="text1"/>
+        </w:rPr>
+      </w:pPr>
+      <w:r>
+        <w:rPr>
+          <w:rFonts w:cstheme="minorHAnsi"/>
+          <w:color w:val="000000" w:themeColor="text1"/>
+        </w:rPr>
+        <w:t>Weighted Quick Union by Depth 160 runs: 4.5875</w:t>
+      </w:r>
+    </w:p>
+    <w:p>
+      <w:pPr>
+        <w:rPr>
+          <w:rFonts w:cstheme="minorHAnsi"/>
+          <w:color w:val="000000" w:themeColor="text1"/>
+        </w:rPr>
+      </w:pPr>
+      <w:r>
+        <w:rPr>
+          <w:rFonts w:cstheme="minorHAnsi"/>
+          <w:color w:val="000000" w:themeColor="text1"/>
+        </w:rPr>
+        <w:t xml:space="preserve">2021-03-02 11:12:17 </w:t>
+      </w:r>
+      <w:proofErr w:type="gramStart"/>
+      <w:r>
+        <w:rPr>
+          <w:rFonts w:cstheme="minorHAnsi"/>
+          <w:color w:val="000000" w:themeColor="text1"/>
+        </w:rPr>
+        <w:t xml:space="preserve">INFO  </w:t>
+      </w:r>
+      <w:proofErr w:type="spellStart"/>
+      <w:r>
+        <w:rPr>
+          <w:rFonts w:cstheme="minorHAnsi"/>
+          <w:color w:val="000000" w:themeColor="text1"/>
+        </w:rPr>
+        <w:t>Benchmark</w:t>
+      </w:r>
+      <w:proofErr w:type="gramEnd"/>
+      <w:r>
+        <w:rPr>
+          <w:rFonts w:cstheme="minorHAnsi"/>
+          <w:color w:val="000000" w:themeColor="text1"/>
+        </w:rPr>
+        <w:t>_Timer</w:t>
+      </w:r>
+      <w:proofErr w:type="spellEnd"/>
+      <w:r>
+        <w:rPr>
+          <w:rFonts w:cstheme="minorHAnsi"/>
+          <w:color w:val="000000" w:themeColor="text1"/>
+        </w:rPr>
+        <w:t xml:space="preserve"> - Begin run: </w:t>
+      </w:r>
+      <w:proofErr w:type="spellStart"/>
+      <w:r>
+        <w:rPr>
+          <w:rFonts w:cstheme="minorHAnsi"/>
+          <w:color w:val="000000" w:themeColor="text1"/>
+        </w:rPr>
+        <w:t>testWaitPeriods</w:t>
+      </w:r>
+      <w:proofErr w:type="spellEnd"/>
+      <w:r>
+        <w:rPr>
+          <w:rFonts w:cstheme="minorHAnsi"/>
+          <w:color w:val="000000" w:themeColor="text1"/>
+        </w:rPr>
+        <w:t xml:space="preserve"> with 160 runs</w:t>
+      </w:r>
+    </w:p>
+    <w:p>
+      <w:pPr>
+        <w:rPr>
+          <w:rFonts w:cstheme="minorHAnsi"/>
+          <w:color w:val="000000" w:themeColor="text1"/>
+        </w:rPr>
+      </w:pPr>
+      <w:r>
+        <w:rPr>
+          <w:rFonts w:cstheme="minorHAnsi"/>
+          <w:color w:val="000000" w:themeColor="text1"/>
+        </w:rPr>
+        <w:t>With Path Compression 160 runs: 3.25</w:t>
+      </w:r>
+    </w:p>
+    <w:p>
+      <w:pPr>
+        <w:rPr>
+          <w:rFonts w:cstheme="minorHAnsi"/>
+          <w:color w:val="000000" w:themeColor="text1"/>
+        </w:rPr>
+      </w:pPr>
+      <w:r>
+        <w:rPr>
+          <w:rFonts w:cstheme="minorHAnsi"/>
+          <w:color w:val="000000" w:themeColor="text1"/>
+        </w:rPr>
+        <w:t xml:space="preserve">2021-03-02 11:12:17 </w:t>
+      </w:r>
+      <w:proofErr w:type="gramStart"/>
+      <w:r>
+        <w:rPr>
+          <w:rFonts w:cstheme="minorHAnsi"/>
+          <w:color w:val="000000" w:themeColor="text1"/>
+        </w:rPr>
+        <w:t xml:space="preserve">INFO  </w:t>
+      </w:r>
+      <w:proofErr w:type="spellStart"/>
+      <w:r>
+        <w:rPr>
+          <w:rFonts w:cstheme="minorHAnsi"/>
+          <w:color w:val="000000" w:themeColor="text1"/>
+        </w:rPr>
+        <w:t>Benchmark</w:t>
+      </w:r>
+      <w:proofErr w:type="gramEnd"/>
+      <w:r>
+        <w:rPr>
+          <w:rFonts w:cstheme="minorHAnsi"/>
+          <w:color w:val="000000" w:themeColor="text1"/>
+        </w:rPr>
+        <w:t>_Timer</w:t>
+      </w:r>
+      <w:proofErr w:type="spellEnd"/>
+      <w:r>
+        <w:rPr>
+          <w:rFonts w:cstheme="minorHAnsi"/>
+          <w:color w:val="000000" w:themeColor="text1"/>
+        </w:rPr>
+        <w:t xml:space="preserve"> - Begin run: </w:t>
+      </w:r>
+      <w:proofErr w:type="spellStart"/>
+      <w:r>
+        <w:rPr>
+          <w:rFonts w:cstheme="minorHAnsi"/>
+          <w:color w:val="000000" w:themeColor="text1"/>
+        </w:rPr>
+        <w:t>testWaitPeriods</w:t>
+      </w:r>
+      <w:proofErr w:type="spellEnd"/>
+      <w:r>
+        <w:rPr>
+          <w:rFonts w:cstheme="minorHAnsi"/>
+          <w:color w:val="000000" w:themeColor="text1"/>
+        </w:rPr>
+        <w:t xml:space="preserve"> with 320 runs</w:t>
+      </w:r>
+    </w:p>
+    <w:p>
+      <w:pPr>
+        <w:rPr>
+          <w:rFonts w:cstheme="minorHAnsi"/>
+          <w:color w:val="000000" w:themeColor="text1"/>
+        </w:rPr>
+      </w:pPr>
+      <w:r>
+        <w:rPr>
+          <w:rFonts w:cstheme="minorHAnsi"/>
+          <w:color w:val="000000" w:themeColor="text1"/>
+        </w:rPr>
+        <w:t>Weighted Quick Union by Depth 320 runs: 4.3125</w:t>
+      </w:r>
+    </w:p>
+    <w:p>
+      <w:pPr>
+        <w:rPr>
+          <w:rFonts w:cstheme="minorHAnsi"/>
+          <w:color w:val="000000" w:themeColor="text1"/>
+        </w:rPr>
+      </w:pPr>
+      <w:r>
+        <w:rPr>
+          <w:rFonts w:cstheme="minorHAnsi"/>
+          <w:color w:val="000000" w:themeColor="text1"/>
+        </w:rPr>
+        <w:t xml:space="preserve">2021-03-02 11:12:19 </w:t>
+      </w:r>
+      <w:proofErr w:type="gramStart"/>
+      <w:r>
+        <w:rPr>
+          <w:rFonts w:cstheme="minorHAnsi"/>
+          <w:color w:val="000000" w:themeColor="text1"/>
+        </w:rPr>
+        <w:t xml:space="preserve">INFO  </w:t>
+      </w:r>
+      <w:proofErr w:type="spellStart"/>
+      <w:r>
+        <w:rPr>
+          <w:rFonts w:cstheme="minorHAnsi"/>
+          <w:color w:val="000000" w:themeColor="text1"/>
+        </w:rPr>
+        <w:t>Benchmark</w:t>
+      </w:r>
+      <w:proofErr w:type="gramEnd"/>
+      <w:r>
+        <w:rPr>
+          <w:rFonts w:cstheme="minorHAnsi"/>
+          <w:color w:val="000000" w:themeColor="text1"/>
+        </w:rPr>
+        <w:t>_Timer</w:t>
+      </w:r>
+      <w:proofErr w:type="spellEnd"/>
+      <w:r>
+        <w:rPr>
+          <w:rFonts w:cstheme="minorHAnsi"/>
+          <w:color w:val="000000" w:themeColor="text1"/>
+        </w:rPr>
+        <w:t xml:space="preserve"> - Begin run: </w:t>
+      </w:r>
+      <w:proofErr w:type="spellStart"/>
+      <w:r>
+        <w:rPr>
+          <w:rFonts w:cstheme="minorHAnsi"/>
+          <w:color w:val="000000" w:themeColor="text1"/>
+        </w:rPr>
+        <w:t>testWaitPeriods</w:t>
+      </w:r>
+      <w:proofErr w:type="spellEnd"/>
+      <w:r>
+        <w:rPr>
+          <w:rFonts w:cstheme="minorHAnsi"/>
+          <w:color w:val="000000" w:themeColor="text1"/>
+        </w:rPr>
+        <w:t xml:space="preserve"> with 320 runs</w:t>
+      </w:r>
+    </w:p>
+    <w:p>
+      <w:pPr>
+        <w:rPr>
+          <w:rFonts w:cstheme="minorHAnsi"/>
+          <w:color w:val="000000" w:themeColor="text1"/>
+        </w:rPr>
+      </w:pPr>
+      <w:r>
+        <w:rPr>
+          <w:rFonts w:cstheme="minorHAnsi"/>
+          <w:color w:val="000000" w:themeColor="text1"/>
+        </w:rPr>
+        <w:t>With Path Compression 320 runs: 2.9875</w:t>
+      </w:r>
+    </w:p>
+    <w:p>
+      <w:pPr>
+        <w:rPr>
+          <w:rFonts w:cstheme="minorHAnsi"/>
+          <w:color w:val="000000" w:themeColor="text1"/>
+        </w:rPr>
+      </w:pPr>
+    </w:p>
+    <w:p>
+      <w:pPr>
+        <w:rPr>
+          <w:rFonts w:cstheme="minorHAnsi"/>
+          <w:color w:val="000000" w:themeColor="text1"/>
+        </w:rPr>
+      </w:pPr>
+      <w:r>
+        <w:rPr>
+          <w:rFonts w:cstheme="minorHAnsi"/>
+          <w:color w:val="000000" w:themeColor="text1"/>
+        </w:rPr>
+        <w:t>Process finished with exit code 0</w:t>
+      </w:r>
+    </w:p>
+    <w:p>
+      <w:pPr>
+        <w:rPr>
+          <w:rFonts w:cstheme="minorHAnsi"/>
+          <w:color w:val="000000" w:themeColor="text1"/>
+        </w:rPr>
+      </w:pPr>
+    </w:p>
+    <w:p>
+      <w:pPr>
+        <w:rPr>
+          <w:rFonts w:cstheme="minorHAnsi"/>
+          <w:color w:val="000000" w:themeColor="text1"/>
+        </w:rPr>
+      </w:pPr>
+    </w:p>
+    <w:p>
+      <w:pPr>
+        <w:rPr>
+          <w:rFonts w:cstheme="minorHAnsi"/>
+          <w:color w:val="000000" w:themeColor="text1"/>
+        </w:rPr>
+      </w:pPr>
+      <w:r>
+        <w:rPr>
+          <w:rFonts w:cstheme="minorHAnsi"/>
+          <w:color w:val="000000" w:themeColor="text1"/>
+        </w:rPr>
+        <w:t xml:space="preserve">For 30000 Elements </w:t>
+      </w:r>
+    </w:p>
+    <w:p>
+      <w:pPr>
+        <w:rPr>
+          <w:rFonts w:cstheme="minorHAnsi"/>
+          <w:color w:val="000000" w:themeColor="text1"/>
+        </w:rPr>
+      </w:pPr>
+    </w:p>
+    <w:p>
+      <w:pPr>
+        <w:rPr>
+          <w:rFonts w:cstheme="minorHAnsi"/>
+          <w:color w:val="000000" w:themeColor="text1"/>
+        </w:rPr>
+      </w:pPr>
+      <w:r>
+        <w:rPr>
+          <w:rFonts w:cstheme="minorHAnsi"/>
+          <w:color w:val="000000" w:themeColor="text1"/>
+        </w:rPr>
+        <w:t>/Users/</w:t>
+      </w:r>
+      <w:proofErr w:type="spellStart"/>
+      <w:r>
+        <w:rPr>
+          <w:rFonts w:cstheme="minorHAnsi"/>
+          <w:color w:val="000000" w:themeColor="text1"/>
+        </w:rPr>
+        <w:t>divyakulkarni</w:t>
+      </w:r>
+      <w:proofErr w:type="spellEnd"/>
+      <w:r>
+        <w:rPr>
+          <w:rFonts w:cstheme="minorHAnsi"/>
+          <w:color w:val="000000" w:themeColor="text1"/>
+        </w:rPr>
+        <w:t>/Library/Java/</w:t>
+      </w:r>
+      <w:proofErr w:type="spellStart"/>
+      <w:r>
+        <w:rPr>
+          <w:rFonts w:cstheme="minorHAnsi"/>
+          <w:color w:val="000000" w:themeColor="text1"/>
+        </w:rPr>
+        <w:t>JavaVirtualMachines</w:t>
+      </w:r>
+      <w:proofErr w:type="spellEnd"/>
+      <w:r>
+        <w:rPr>
+          <w:rFonts w:cstheme="minorHAnsi"/>
+          <w:color w:val="000000" w:themeColor="text1"/>
+        </w:rPr>
+        <w:t>/</w:t>
+      </w:r>
+      <w:proofErr w:type="spellStart"/>
+      <w:r>
+        <w:rPr>
+          <w:rFonts w:cstheme="minorHAnsi"/>
+          <w:color w:val="000000" w:themeColor="text1"/>
+        </w:rPr>
+        <w:t>openjdk</w:t>
+      </w:r>
+      <w:proofErr w:type="spellEnd"/>
+      <w:r>
+        <w:rPr>
+          <w:rFonts w:cstheme="minorHAnsi"/>
+          <w:color w:val="000000" w:themeColor="text1"/>
+        </w:rPr>
+        <w:t>-</w:t>
+      </w:r>
+    </w:p>
+    <w:p>
+      <w:pPr>
+        <w:rPr>
+          <w:rFonts w:cstheme="minorHAnsi"/>
+          <w:color w:val="000000" w:themeColor="text1"/>
+        </w:rPr>
+      </w:pPr>
+      <w:r>
+        <w:rPr>
+          <w:rFonts w:cstheme="minorHAnsi"/>
+          <w:color w:val="000000" w:themeColor="text1"/>
+        </w:rPr>
         <w:lastRenderedPageBreak/>
-        <w:t>Weighted Quick Union by Depth 320 runs: 1.95625</w:t>
-      </w:r>
-    </w:p>
-    <w:p>
-      <w:pPr>
-        <w:rPr>
-          <w:rFonts w:cstheme="minorHAnsi"/>
-          <w:color w:val="000000" w:themeColor="text1"/>
-        </w:rPr>
-      </w:pPr>
-      <w:r>
-        <w:rPr>
-          <w:rFonts w:cstheme="minorHAnsi"/>
-          <w:color w:val="000000" w:themeColor="text1"/>
-        </w:rPr>
-        <w:t xml:space="preserve">2021-03-02 01:53:10 </w:t>
+        <w:t xml:space="preserve">2021-03-02 11:15:12 </w:t>
       </w:r>
       <w:proofErr w:type="gramStart"/>
       <w:r>
@@ -1311,76 +2582,37 @@
           <w:rFonts w:cstheme="minorHAnsi"/>
           <w:color w:val="000000" w:themeColor="text1"/>
         </w:rPr>
-        <w:t xml:space="preserve"> with 320 runs</w:t>
-      </w:r>
-    </w:p>
-    <w:p>
-      <w:pPr>
-        <w:rPr>
-          <w:rFonts w:cstheme="minorHAnsi"/>
-          <w:color w:val="000000" w:themeColor="text1"/>
-        </w:rPr>
-      </w:pPr>
-      <w:r>
-        <w:rPr>
-          <w:rFonts w:cstheme="minorHAnsi"/>
-          <w:color w:val="000000" w:themeColor="text1"/>
-        </w:rPr>
-        <w:t>With Path Compression 320 runs: 1.484375</w:t>
-      </w:r>
-    </w:p>
-    <w:p>
-      <w:pPr>
-        <w:rPr>
-          <w:rFonts w:cstheme="minorHAnsi"/>
-          <w:color w:val="000000" w:themeColor="text1"/>
-        </w:rPr>
-      </w:pPr>
-    </w:p>
-    <w:p>
-      <w:pPr>
-        <w:rPr>
-          <w:rFonts w:cstheme="minorHAnsi"/>
-          <w:color w:val="000000" w:themeColor="text1"/>
-        </w:rPr>
-      </w:pPr>
-    </w:p>
-    <w:p>
-      <w:pPr>
-        <w:rPr>
-          <w:rFonts w:cstheme="minorHAnsi"/>
-          <w:color w:val="000000" w:themeColor="text1"/>
-        </w:rPr>
-      </w:pPr>
-      <w:r>
-        <w:rPr>
-          <w:rFonts w:cstheme="minorHAnsi"/>
-          <w:color w:val="000000" w:themeColor="text1"/>
-        </w:rPr>
-        <w:t>For 20000 Elements</w:t>
-      </w:r>
-    </w:p>
-    <w:p>
-      <w:pPr>
-        <w:rPr>
-          <w:rFonts w:cstheme="minorHAnsi"/>
-          <w:color w:val="000000" w:themeColor="text1"/>
-        </w:rPr>
-      </w:pPr>
-    </w:p>
-    <w:p>
-      <w:pPr>
-        <w:rPr>
-          <w:rFonts w:cstheme="minorHAnsi"/>
-          <w:color w:val="000000" w:themeColor="text1"/>
-        </w:rPr>
-      </w:pPr>
-      <w:r>
-        <w:rPr>
-          <w:rFonts w:cstheme="minorHAnsi"/>
-          <w:color w:val="000000" w:themeColor="text1"/>
-        </w:rPr>
-        <w:t xml:space="preserve">2021-03-02 11:12:15 </w:t>
+        <w:t xml:space="preserve"> with 10 runs</w:t>
+      </w:r>
+    </w:p>
+    <w:p>
+      <w:pPr>
+        <w:rPr>
+          <w:rFonts w:cstheme="minorHAnsi"/>
+          <w:color w:val="000000" w:themeColor="text1"/>
+        </w:rPr>
+      </w:pPr>
+      <w:r>
+        <w:rPr>
+          <w:rFonts w:cstheme="minorHAnsi"/>
+          <w:color w:val="000000" w:themeColor="text1"/>
+        </w:rPr>
+        <w:t>Weighted Quick Union by Depth 10 runs: 10.0</w:t>
+      </w:r>
+    </w:p>
+    <w:p>
+      <w:pPr>
+        <w:rPr>
+          <w:rFonts w:cstheme="minorHAnsi"/>
+          <w:color w:val="000000" w:themeColor="text1"/>
+        </w:rPr>
+      </w:pPr>
+      <w:r>
+        <w:rPr>
+          <w:rFonts w:cstheme="minorHAnsi"/>
+          <w:color w:val="000000" w:themeColor="text1"/>
+        </w:rPr>
+        <w:t xml:space="preserve">2021-03-02 11:15:13 </w:t>
       </w:r>
       <w:proofErr w:type="gramStart"/>
       <w:r>
@@ -1443,22 +2675,22 @@
           <w:rFonts w:cstheme="minorHAnsi"/>
           <w:color w:val="000000" w:themeColor="text1"/>
         </w:rPr>
-        <w:t>Weighted Quick Union by Depth 10 runs: 5.4</w:t>
-      </w:r>
-    </w:p>
-    <w:p>
-      <w:pPr>
-        <w:rPr>
-          <w:rFonts w:cstheme="minorHAnsi"/>
-          <w:color w:val="000000" w:themeColor="text1"/>
-        </w:rPr>
-      </w:pPr>
-      <w:r>
-        <w:rPr>
-          <w:rFonts w:cstheme="minorHAnsi"/>
-          <w:color w:val="000000" w:themeColor="text1"/>
-        </w:rPr>
-        <w:t xml:space="preserve">2021-03-02 11:12:15 </w:t>
+        <w:t>With Path Compression 10 runs: 7.0</w:t>
+      </w:r>
+    </w:p>
+    <w:p>
+      <w:pPr>
+        <w:rPr>
+          <w:rFonts w:cstheme="minorHAnsi"/>
+          <w:color w:val="000000" w:themeColor="text1"/>
+        </w:rPr>
+      </w:pPr>
+      <w:r>
+        <w:rPr>
+          <w:rFonts w:cstheme="minorHAnsi"/>
+          <w:color w:val="000000" w:themeColor="text1"/>
+        </w:rPr>
+        <w:t xml:space="preserve">2021-03-02 11:15:13 </w:t>
       </w:r>
       <w:proofErr w:type="gramStart"/>
       <w:r>
@@ -1506,84 +2738,6 @@
           <w:rFonts w:cstheme="minorHAnsi"/>
           <w:color w:val="000000" w:themeColor="text1"/>
         </w:rPr>
-        <w:t xml:space="preserve"> with 10 runs</w:t>
-      </w:r>
-    </w:p>
-    <w:p>
-      <w:pPr>
-        <w:rPr>
-          <w:rFonts w:cstheme="minorHAnsi"/>
-          <w:color w:val="000000" w:themeColor="text1"/>
-        </w:rPr>
-      </w:pPr>
-      <w:r>
-        <w:rPr>
-          <w:rFonts w:cstheme="minorHAnsi"/>
-          <w:color w:val="000000" w:themeColor="text1"/>
-        </w:rPr>
-        <w:t>With Path Compression 10 runs: 4.2</w:t>
-      </w:r>
-    </w:p>
-    <w:p>
-      <w:pPr>
-        <w:rPr>
-          <w:rFonts w:cstheme="minorHAnsi"/>
-          <w:color w:val="000000" w:themeColor="text1"/>
-        </w:rPr>
-      </w:pPr>
-      <w:r>
-        <w:rPr>
-          <w:rFonts w:cstheme="minorHAnsi"/>
-          <w:color w:val="000000" w:themeColor="text1"/>
-        </w:rPr>
-        <w:t xml:space="preserve">2021-03-02 11:12:15 </w:t>
-      </w:r>
-      <w:proofErr w:type="gramStart"/>
-      <w:r>
-        <w:rPr>
-          <w:rFonts w:cstheme="minorHAnsi"/>
-          <w:color w:val="000000" w:themeColor="text1"/>
-        </w:rPr>
-        <w:t xml:space="preserve">INFO  </w:t>
-      </w:r>
-      <w:proofErr w:type="spellStart"/>
-      <w:r>
-        <w:rPr>
-          <w:rFonts w:cstheme="minorHAnsi"/>
-          <w:color w:val="000000" w:themeColor="text1"/>
-        </w:rPr>
-        <w:t>Benchmark</w:t>
-      </w:r>
-      <w:proofErr w:type="gramEnd"/>
-      <w:r>
-        <w:rPr>
-          <w:rFonts w:cstheme="minorHAnsi"/>
-          <w:color w:val="000000" w:themeColor="text1"/>
-        </w:rPr>
-        <w:t>_Timer</w:t>
-      </w:r>
-      <w:proofErr w:type="spellEnd"/>
-      <w:r>
-        <w:rPr>
-          <w:rFonts w:cstheme="minorHAnsi"/>
-          <w:color w:val="000000" w:themeColor="text1"/>
-        </w:rPr>
-        <w:t xml:space="preserve"> - Begin run: </w:t>
-      </w:r>
-      <w:proofErr w:type="spellStart"/>
-      <w:r>
-        <w:rPr>
-          <w:rFonts w:cstheme="minorHAnsi"/>
-          <w:color w:val="000000" w:themeColor="text1"/>
-        </w:rPr>
-        <w:t>testWaitPeriods</w:t>
-      </w:r>
-      <w:proofErr w:type="spellEnd"/>
-      <w:r>
-        <w:rPr>
-          <w:rFonts w:cstheme="minorHAnsi"/>
-          <w:color w:val="000000" w:themeColor="text1"/>
-        </w:rPr>
         <w:t xml:space="preserve"> with 20 runs</w:t>
       </w:r>
     </w:p>
@@ -1599,1067 +2753,6 @@
           <w:rFonts w:cstheme="minorHAnsi"/>
           <w:color w:val="000000" w:themeColor="text1"/>
         </w:rPr>
-        <w:t>Weighted Quick Union by Depth 20 runs: 5.15</w:t>
-      </w:r>
-    </w:p>
-    <w:p>
-      <w:pPr>
-        <w:rPr>
-          <w:rFonts w:cstheme="minorHAnsi"/>
-          <w:color w:val="000000" w:themeColor="text1"/>
-        </w:rPr>
-      </w:pPr>
-      <w:r>
-        <w:rPr>
-          <w:rFonts w:cstheme="minorHAnsi"/>
-          <w:color w:val="000000" w:themeColor="text1"/>
-        </w:rPr>
-        <w:t xml:space="preserve">2021-03-02 11:12:15 </w:t>
-      </w:r>
-      <w:proofErr w:type="gramStart"/>
-      <w:r>
-        <w:rPr>
-          <w:rFonts w:cstheme="minorHAnsi"/>
-          <w:color w:val="000000" w:themeColor="text1"/>
-        </w:rPr>
-        <w:t xml:space="preserve">INFO  </w:t>
-      </w:r>
-      <w:proofErr w:type="spellStart"/>
-      <w:r>
-        <w:rPr>
-          <w:rFonts w:cstheme="minorHAnsi"/>
-          <w:color w:val="000000" w:themeColor="text1"/>
-        </w:rPr>
-        <w:t>Benchmark</w:t>
-      </w:r>
-      <w:proofErr w:type="gramEnd"/>
-      <w:r>
-        <w:rPr>
-          <w:rFonts w:cstheme="minorHAnsi"/>
-          <w:color w:val="000000" w:themeColor="text1"/>
-        </w:rPr>
-        <w:t>_Timer</w:t>
-      </w:r>
-      <w:proofErr w:type="spellEnd"/>
-      <w:r>
-        <w:rPr>
-          <w:rFonts w:cstheme="minorHAnsi"/>
-          <w:color w:val="000000" w:themeColor="text1"/>
-        </w:rPr>
-        <w:t xml:space="preserve"> - Begin run: </w:t>
-      </w:r>
-      <w:proofErr w:type="spellStart"/>
-      <w:r>
-        <w:rPr>
-          <w:rFonts w:cstheme="minorHAnsi"/>
-          <w:color w:val="000000" w:themeColor="text1"/>
-        </w:rPr>
-        <w:t>testWaitPeriods</w:t>
-      </w:r>
-      <w:proofErr w:type="spellEnd"/>
-      <w:r>
-        <w:rPr>
-          <w:rFonts w:cstheme="minorHAnsi"/>
-          <w:color w:val="000000" w:themeColor="text1"/>
-        </w:rPr>
-        <w:t xml:space="preserve"> with 20 runs</w:t>
-      </w:r>
-    </w:p>
-    <w:p>
-      <w:pPr>
-        <w:rPr>
-          <w:rFonts w:cstheme="minorHAnsi"/>
-          <w:color w:val="000000" w:themeColor="text1"/>
-        </w:rPr>
-      </w:pPr>
-      <w:r>
-        <w:rPr>
-          <w:rFonts w:cstheme="minorHAnsi"/>
-          <w:color w:val="000000" w:themeColor="text1"/>
-        </w:rPr>
-        <w:t>With Path Compression 20 runs: 3.3</w:t>
-      </w:r>
-    </w:p>
-    <w:p>
-      <w:pPr>
-        <w:rPr>
-          <w:rFonts w:cstheme="minorHAnsi"/>
-          <w:color w:val="000000" w:themeColor="text1"/>
-        </w:rPr>
-      </w:pPr>
-      <w:r>
-        <w:rPr>
-          <w:rFonts w:cstheme="minorHAnsi"/>
-          <w:color w:val="000000" w:themeColor="text1"/>
-        </w:rPr>
-        <w:t xml:space="preserve">2021-03-02 11:12:15 </w:t>
-      </w:r>
-      <w:proofErr w:type="gramStart"/>
-      <w:r>
-        <w:rPr>
-          <w:rFonts w:cstheme="minorHAnsi"/>
-          <w:color w:val="000000" w:themeColor="text1"/>
-        </w:rPr>
-        <w:t xml:space="preserve">INFO  </w:t>
-      </w:r>
-      <w:proofErr w:type="spellStart"/>
-      <w:r>
-        <w:rPr>
-          <w:rFonts w:cstheme="minorHAnsi"/>
-          <w:color w:val="000000" w:themeColor="text1"/>
-        </w:rPr>
-        <w:t>Benchmark</w:t>
-      </w:r>
-      <w:proofErr w:type="gramEnd"/>
-      <w:r>
-        <w:rPr>
-          <w:rFonts w:cstheme="minorHAnsi"/>
-          <w:color w:val="000000" w:themeColor="text1"/>
-        </w:rPr>
-        <w:t>_Timer</w:t>
-      </w:r>
-      <w:proofErr w:type="spellEnd"/>
-      <w:r>
-        <w:rPr>
-          <w:rFonts w:cstheme="minorHAnsi"/>
-          <w:color w:val="000000" w:themeColor="text1"/>
-        </w:rPr>
-        <w:t xml:space="preserve"> - Begin run: </w:t>
-      </w:r>
-      <w:proofErr w:type="spellStart"/>
-      <w:r>
-        <w:rPr>
-          <w:rFonts w:cstheme="minorHAnsi"/>
-          <w:color w:val="000000" w:themeColor="text1"/>
-        </w:rPr>
-        <w:t>testWaitPeriods</w:t>
-      </w:r>
-      <w:proofErr w:type="spellEnd"/>
-      <w:r>
-        <w:rPr>
-          <w:rFonts w:cstheme="minorHAnsi"/>
-          <w:color w:val="000000" w:themeColor="text1"/>
-        </w:rPr>
-        <w:t xml:space="preserve"> with 40 runs</w:t>
-      </w:r>
-    </w:p>
-    <w:p>
-      <w:pPr>
-        <w:rPr>
-          <w:rFonts w:cstheme="minorHAnsi"/>
-          <w:color w:val="000000" w:themeColor="text1"/>
-        </w:rPr>
-      </w:pPr>
-      <w:r>
-        <w:rPr>
-          <w:rFonts w:cstheme="minorHAnsi"/>
-          <w:color w:val="000000" w:themeColor="text1"/>
-        </w:rPr>
-        <w:t>Weighted Quick Union by Depth 40 runs: 4.775</w:t>
-      </w:r>
-    </w:p>
-    <w:p>
-      <w:pPr>
-        <w:rPr>
-          <w:rFonts w:cstheme="minorHAnsi"/>
-          <w:color w:val="000000" w:themeColor="text1"/>
-        </w:rPr>
-      </w:pPr>
-      <w:r>
-        <w:rPr>
-          <w:rFonts w:cstheme="minorHAnsi"/>
-          <w:color w:val="000000" w:themeColor="text1"/>
-        </w:rPr>
-        <w:t xml:space="preserve">2021-03-02 11:12:15 </w:t>
-      </w:r>
-      <w:proofErr w:type="gramStart"/>
-      <w:r>
-        <w:rPr>
-          <w:rFonts w:cstheme="minorHAnsi"/>
-          <w:color w:val="000000" w:themeColor="text1"/>
-        </w:rPr>
-        <w:t xml:space="preserve">INFO  </w:t>
-      </w:r>
-      <w:proofErr w:type="spellStart"/>
-      <w:r>
-        <w:rPr>
-          <w:rFonts w:cstheme="minorHAnsi"/>
-          <w:color w:val="000000" w:themeColor="text1"/>
-        </w:rPr>
-        <w:t>Benchmark</w:t>
-      </w:r>
-      <w:proofErr w:type="gramEnd"/>
-      <w:r>
-        <w:rPr>
-          <w:rFonts w:cstheme="minorHAnsi"/>
-          <w:color w:val="000000" w:themeColor="text1"/>
-        </w:rPr>
-        <w:t>_Timer</w:t>
-      </w:r>
-      <w:proofErr w:type="spellEnd"/>
-      <w:r>
-        <w:rPr>
-          <w:rFonts w:cstheme="minorHAnsi"/>
-          <w:color w:val="000000" w:themeColor="text1"/>
-        </w:rPr>
-        <w:t xml:space="preserve"> - Begin run: </w:t>
-      </w:r>
-      <w:proofErr w:type="spellStart"/>
-      <w:r>
-        <w:rPr>
-          <w:rFonts w:cstheme="minorHAnsi"/>
-          <w:color w:val="000000" w:themeColor="text1"/>
-        </w:rPr>
-        <w:t>testWaitPeriods</w:t>
-      </w:r>
-      <w:proofErr w:type="spellEnd"/>
-      <w:r>
-        <w:rPr>
-          <w:rFonts w:cstheme="minorHAnsi"/>
-          <w:color w:val="000000" w:themeColor="text1"/>
-        </w:rPr>
-        <w:t xml:space="preserve"> with 40 runs</w:t>
-      </w:r>
-    </w:p>
-    <w:p>
-      <w:pPr>
-        <w:rPr>
-          <w:rFonts w:cstheme="minorHAnsi"/>
-          <w:color w:val="000000" w:themeColor="text1"/>
-        </w:rPr>
-      </w:pPr>
-      <w:r>
-        <w:rPr>
-          <w:rFonts w:cstheme="minorHAnsi"/>
-          <w:color w:val="000000" w:themeColor="text1"/>
-        </w:rPr>
-        <w:t>With Path Compression 40 runs: 3.425</w:t>
-      </w:r>
-    </w:p>
-    <w:p>
-      <w:pPr>
-        <w:rPr>
-          <w:rFonts w:cstheme="minorHAnsi"/>
-          <w:color w:val="000000" w:themeColor="text1"/>
-        </w:rPr>
-      </w:pPr>
-      <w:r>
-        <w:rPr>
-          <w:rFonts w:cstheme="minorHAnsi"/>
-          <w:color w:val="000000" w:themeColor="text1"/>
-        </w:rPr>
-        <w:t xml:space="preserve">2021-03-02 11:12:15 </w:t>
-      </w:r>
-      <w:proofErr w:type="gramStart"/>
-      <w:r>
-        <w:rPr>
-          <w:rFonts w:cstheme="minorHAnsi"/>
-          <w:color w:val="000000" w:themeColor="text1"/>
-        </w:rPr>
-        <w:t xml:space="preserve">INFO  </w:t>
-      </w:r>
-      <w:proofErr w:type="spellStart"/>
-      <w:r>
-        <w:rPr>
-          <w:rFonts w:cstheme="minorHAnsi"/>
-          <w:color w:val="000000" w:themeColor="text1"/>
-        </w:rPr>
-        <w:t>Benchmark</w:t>
-      </w:r>
-      <w:proofErr w:type="gramEnd"/>
-      <w:r>
-        <w:rPr>
-          <w:rFonts w:cstheme="minorHAnsi"/>
-          <w:color w:val="000000" w:themeColor="text1"/>
-        </w:rPr>
-        <w:t>_Timer</w:t>
-      </w:r>
-      <w:proofErr w:type="spellEnd"/>
-      <w:r>
-        <w:rPr>
-          <w:rFonts w:cstheme="minorHAnsi"/>
-          <w:color w:val="000000" w:themeColor="text1"/>
-        </w:rPr>
-        <w:t xml:space="preserve"> - Begin run: </w:t>
-      </w:r>
-      <w:proofErr w:type="spellStart"/>
-      <w:r>
-        <w:rPr>
-          <w:rFonts w:cstheme="minorHAnsi"/>
-          <w:color w:val="000000" w:themeColor="text1"/>
-        </w:rPr>
-        <w:t>testWaitPeriods</w:t>
-      </w:r>
-      <w:proofErr w:type="spellEnd"/>
-      <w:r>
-        <w:rPr>
-          <w:rFonts w:cstheme="minorHAnsi"/>
-          <w:color w:val="000000" w:themeColor="text1"/>
-        </w:rPr>
-        <w:t xml:space="preserve"> with 80 runs</w:t>
-      </w:r>
-    </w:p>
-    <w:p>
-      <w:pPr>
-        <w:rPr>
-          <w:rFonts w:cstheme="minorHAnsi"/>
-          <w:color w:val="000000" w:themeColor="text1"/>
-        </w:rPr>
-      </w:pPr>
-      <w:r>
-        <w:rPr>
-          <w:rFonts w:cstheme="minorHAnsi"/>
-          <w:color w:val="000000" w:themeColor="text1"/>
-        </w:rPr>
-        <w:t>Weighted Quick Union by Depth 80 runs: 4.6875</w:t>
-      </w:r>
-    </w:p>
-    <w:p>
-      <w:pPr>
-        <w:rPr>
-          <w:rFonts w:cstheme="minorHAnsi"/>
-          <w:color w:val="000000" w:themeColor="text1"/>
-        </w:rPr>
-      </w:pPr>
-      <w:r>
-        <w:rPr>
-          <w:rFonts w:cstheme="minorHAnsi"/>
-          <w:color w:val="000000" w:themeColor="text1"/>
-        </w:rPr>
-        <w:t xml:space="preserve">2021-03-02 11:12:16 </w:t>
-      </w:r>
-      <w:proofErr w:type="gramStart"/>
-      <w:r>
-        <w:rPr>
-          <w:rFonts w:cstheme="minorHAnsi"/>
-          <w:color w:val="000000" w:themeColor="text1"/>
-        </w:rPr>
-        <w:t xml:space="preserve">INFO  </w:t>
-      </w:r>
-      <w:proofErr w:type="spellStart"/>
-      <w:r>
-        <w:rPr>
-          <w:rFonts w:cstheme="minorHAnsi"/>
-          <w:color w:val="000000" w:themeColor="text1"/>
-        </w:rPr>
-        <w:t>Benchmark</w:t>
-      </w:r>
-      <w:proofErr w:type="gramEnd"/>
-      <w:r>
-        <w:rPr>
-          <w:rFonts w:cstheme="minorHAnsi"/>
-          <w:color w:val="000000" w:themeColor="text1"/>
-        </w:rPr>
-        <w:t>_Timer</w:t>
-      </w:r>
-      <w:proofErr w:type="spellEnd"/>
-      <w:r>
-        <w:rPr>
-          <w:rFonts w:cstheme="minorHAnsi"/>
-          <w:color w:val="000000" w:themeColor="text1"/>
-        </w:rPr>
-        <w:t xml:space="preserve"> - Begin run: </w:t>
-      </w:r>
-      <w:proofErr w:type="spellStart"/>
-      <w:r>
-        <w:rPr>
-          <w:rFonts w:cstheme="minorHAnsi"/>
-          <w:color w:val="000000" w:themeColor="text1"/>
-        </w:rPr>
-        <w:t>testWaitPeriods</w:t>
-      </w:r>
-      <w:proofErr w:type="spellEnd"/>
-      <w:r>
-        <w:rPr>
-          <w:rFonts w:cstheme="minorHAnsi"/>
-          <w:color w:val="000000" w:themeColor="text1"/>
-        </w:rPr>
-        <w:t xml:space="preserve"> with 80 runs</w:t>
-      </w:r>
-    </w:p>
-    <w:p>
-      <w:pPr>
-        <w:rPr>
-          <w:rFonts w:cstheme="minorHAnsi"/>
-          <w:color w:val="000000" w:themeColor="text1"/>
-        </w:rPr>
-      </w:pPr>
-      <w:r>
-        <w:rPr>
-          <w:rFonts w:cstheme="minorHAnsi"/>
-          <w:color w:val="000000" w:themeColor="text1"/>
-        </w:rPr>
-        <w:t>With Path Compression 80 runs: 3.2</w:t>
-      </w:r>
-    </w:p>
-    <w:p>
-      <w:pPr>
-        <w:rPr>
-          <w:rFonts w:cstheme="minorHAnsi"/>
-          <w:color w:val="000000" w:themeColor="text1"/>
-        </w:rPr>
-      </w:pPr>
-      <w:r>
-        <w:rPr>
-          <w:rFonts w:cstheme="minorHAnsi"/>
-          <w:color w:val="000000" w:themeColor="text1"/>
-        </w:rPr>
-        <w:t xml:space="preserve">2021-03-02 11:12:16 </w:t>
-      </w:r>
-      <w:proofErr w:type="gramStart"/>
-      <w:r>
-        <w:rPr>
-          <w:rFonts w:cstheme="minorHAnsi"/>
-          <w:color w:val="000000" w:themeColor="text1"/>
-        </w:rPr>
-        <w:t xml:space="preserve">INFO  </w:t>
-      </w:r>
-      <w:proofErr w:type="spellStart"/>
-      <w:r>
-        <w:rPr>
-          <w:rFonts w:cstheme="minorHAnsi"/>
-          <w:color w:val="000000" w:themeColor="text1"/>
-        </w:rPr>
-        <w:t>Benchmark</w:t>
-      </w:r>
-      <w:proofErr w:type="gramEnd"/>
-      <w:r>
-        <w:rPr>
-          <w:rFonts w:cstheme="minorHAnsi"/>
-          <w:color w:val="000000" w:themeColor="text1"/>
-        </w:rPr>
-        <w:t>_Timer</w:t>
-      </w:r>
-      <w:proofErr w:type="spellEnd"/>
-      <w:r>
-        <w:rPr>
-          <w:rFonts w:cstheme="minorHAnsi"/>
-          <w:color w:val="000000" w:themeColor="text1"/>
-        </w:rPr>
-        <w:t xml:space="preserve"> - Begin run: </w:t>
-      </w:r>
-      <w:proofErr w:type="spellStart"/>
-      <w:r>
-        <w:rPr>
-          <w:rFonts w:cstheme="minorHAnsi"/>
-          <w:color w:val="000000" w:themeColor="text1"/>
-        </w:rPr>
-        <w:t>testWaitPeriods</w:t>
-      </w:r>
-      <w:proofErr w:type="spellEnd"/>
-      <w:r>
-        <w:rPr>
-          <w:rFonts w:cstheme="minorHAnsi"/>
-          <w:color w:val="000000" w:themeColor="text1"/>
-        </w:rPr>
-        <w:t xml:space="preserve"> with 160 runs</w:t>
-      </w:r>
-    </w:p>
-    <w:p>
-      <w:pPr>
-        <w:rPr>
-          <w:rFonts w:cstheme="minorHAnsi"/>
-          <w:color w:val="000000" w:themeColor="text1"/>
-        </w:rPr>
-      </w:pPr>
-      <w:r>
-        <w:rPr>
-          <w:rFonts w:cstheme="minorHAnsi"/>
-          <w:color w:val="000000" w:themeColor="text1"/>
-        </w:rPr>
-        <w:t>Weighted Quick Union by Depth 160 runs: 4.5875</w:t>
-      </w:r>
-    </w:p>
-    <w:p>
-      <w:pPr>
-        <w:rPr>
-          <w:rFonts w:cstheme="minorHAnsi"/>
-          <w:color w:val="000000" w:themeColor="text1"/>
-        </w:rPr>
-      </w:pPr>
-      <w:r>
-        <w:rPr>
-          <w:rFonts w:cstheme="minorHAnsi"/>
-          <w:color w:val="000000" w:themeColor="text1"/>
-        </w:rPr>
-        <w:t xml:space="preserve">2021-03-02 11:12:17 </w:t>
-      </w:r>
-      <w:proofErr w:type="gramStart"/>
-      <w:r>
-        <w:rPr>
-          <w:rFonts w:cstheme="minorHAnsi"/>
-          <w:color w:val="000000" w:themeColor="text1"/>
-        </w:rPr>
-        <w:t xml:space="preserve">INFO  </w:t>
-      </w:r>
-      <w:proofErr w:type="spellStart"/>
-      <w:r>
-        <w:rPr>
-          <w:rFonts w:cstheme="minorHAnsi"/>
-          <w:color w:val="000000" w:themeColor="text1"/>
-        </w:rPr>
-        <w:t>Benchmark</w:t>
-      </w:r>
-      <w:proofErr w:type="gramEnd"/>
-      <w:r>
-        <w:rPr>
-          <w:rFonts w:cstheme="minorHAnsi"/>
-          <w:color w:val="000000" w:themeColor="text1"/>
-        </w:rPr>
-        <w:t>_Timer</w:t>
-      </w:r>
-      <w:proofErr w:type="spellEnd"/>
-      <w:r>
-        <w:rPr>
-          <w:rFonts w:cstheme="minorHAnsi"/>
-          <w:color w:val="000000" w:themeColor="text1"/>
-        </w:rPr>
-        <w:t xml:space="preserve"> - Begin run: </w:t>
-      </w:r>
-      <w:proofErr w:type="spellStart"/>
-      <w:r>
-        <w:rPr>
-          <w:rFonts w:cstheme="minorHAnsi"/>
-          <w:color w:val="000000" w:themeColor="text1"/>
-        </w:rPr>
-        <w:t>testWaitPeriods</w:t>
-      </w:r>
-      <w:proofErr w:type="spellEnd"/>
-      <w:r>
-        <w:rPr>
-          <w:rFonts w:cstheme="minorHAnsi"/>
-          <w:color w:val="000000" w:themeColor="text1"/>
-        </w:rPr>
-        <w:t xml:space="preserve"> with 160 runs</w:t>
-      </w:r>
-    </w:p>
-    <w:p>
-      <w:pPr>
-        <w:rPr>
-          <w:rFonts w:cstheme="minorHAnsi"/>
-          <w:color w:val="000000" w:themeColor="text1"/>
-        </w:rPr>
-      </w:pPr>
-      <w:r>
-        <w:rPr>
-          <w:rFonts w:cstheme="minorHAnsi"/>
-          <w:color w:val="000000" w:themeColor="text1"/>
-        </w:rPr>
-        <w:t>With Path Compression 160 runs: 3.25</w:t>
-      </w:r>
-    </w:p>
-    <w:p>
-      <w:pPr>
-        <w:rPr>
-          <w:rFonts w:cstheme="minorHAnsi"/>
-          <w:color w:val="000000" w:themeColor="text1"/>
-        </w:rPr>
-      </w:pPr>
-      <w:r>
-        <w:rPr>
-          <w:rFonts w:cstheme="minorHAnsi"/>
-          <w:color w:val="000000" w:themeColor="text1"/>
-        </w:rPr>
-        <w:t xml:space="preserve">2021-03-02 11:12:17 </w:t>
-      </w:r>
-      <w:proofErr w:type="gramStart"/>
-      <w:r>
-        <w:rPr>
-          <w:rFonts w:cstheme="minorHAnsi"/>
-          <w:color w:val="000000" w:themeColor="text1"/>
-        </w:rPr>
-        <w:t xml:space="preserve">INFO  </w:t>
-      </w:r>
-      <w:proofErr w:type="spellStart"/>
-      <w:r>
-        <w:rPr>
-          <w:rFonts w:cstheme="minorHAnsi"/>
-          <w:color w:val="000000" w:themeColor="text1"/>
-        </w:rPr>
-        <w:t>Benchmark</w:t>
-      </w:r>
-      <w:proofErr w:type="gramEnd"/>
-      <w:r>
-        <w:rPr>
-          <w:rFonts w:cstheme="minorHAnsi"/>
-          <w:color w:val="000000" w:themeColor="text1"/>
-        </w:rPr>
-        <w:t>_Timer</w:t>
-      </w:r>
-      <w:proofErr w:type="spellEnd"/>
-      <w:r>
-        <w:rPr>
-          <w:rFonts w:cstheme="minorHAnsi"/>
-          <w:color w:val="000000" w:themeColor="text1"/>
-        </w:rPr>
-        <w:t xml:space="preserve"> - Begin run: </w:t>
-      </w:r>
-      <w:proofErr w:type="spellStart"/>
-      <w:r>
-        <w:rPr>
-          <w:rFonts w:cstheme="minorHAnsi"/>
-          <w:color w:val="000000" w:themeColor="text1"/>
-        </w:rPr>
-        <w:t>testWaitPeriods</w:t>
-      </w:r>
-      <w:proofErr w:type="spellEnd"/>
-      <w:r>
-        <w:rPr>
-          <w:rFonts w:cstheme="minorHAnsi"/>
-          <w:color w:val="000000" w:themeColor="text1"/>
-        </w:rPr>
-        <w:t xml:space="preserve"> with 320 runs</w:t>
-      </w:r>
-    </w:p>
-    <w:p>
-      <w:pPr>
-        <w:rPr>
-          <w:rFonts w:cstheme="minorHAnsi"/>
-          <w:color w:val="000000" w:themeColor="text1"/>
-        </w:rPr>
-      </w:pPr>
-      <w:r>
-        <w:rPr>
-          <w:rFonts w:cstheme="minorHAnsi"/>
-          <w:color w:val="000000" w:themeColor="text1"/>
-        </w:rPr>
-        <w:t>Weighted Quick Union by Depth 320 runs: 4.3125</w:t>
-      </w:r>
-    </w:p>
-    <w:p>
-      <w:pPr>
-        <w:rPr>
-          <w:rFonts w:cstheme="minorHAnsi"/>
-          <w:color w:val="000000" w:themeColor="text1"/>
-        </w:rPr>
-      </w:pPr>
-      <w:r>
-        <w:rPr>
-          <w:rFonts w:cstheme="minorHAnsi"/>
-          <w:color w:val="000000" w:themeColor="text1"/>
-        </w:rPr>
-        <w:t xml:space="preserve">2021-03-02 11:12:19 </w:t>
-      </w:r>
-      <w:proofErr w:type="gramStart"/>
-      <w:r>
-        <w:rPr>
-          <w:rFonts w:cstheme="minorHAnsi"/>
-          <w:color w:val="000000" w:themeColor="text1"/>
-        </w:rPr>
-        <w:t xml:space="preserve">INFO  </w:t>
-      </w:r>
-      <w:proofErr w:type="spellStart"/>
-      <w:r>
-        <w:rPr>
-          <w:rFonts w:cstheme="minorHAnsi"/>
-          <w:color w:val="000000" w:themeColor="text1"/>
-        </w:rPr>
-        <w:t>Benchmark</w:t>
-      </w:r>
-      <w:proofErr w:type="gramEnd"/>
-      <w:r>
-        <w:rPr>
-          <w:rFonts w:cstheme="minorHAnsi"/>
-          <w:color w:val="000000" w:themeColor="text1"/>
-        </w:rPr>
-        <w:t>_Timer</w:t>
-      </w:r>
-      <w:proofErr w:type="spellEnd"/>
-      <w:r>
-        <w:rPr>
-          <w:rFonts w:cstheme="minorHAnsi"/>
-          <w:color w:val="000000" w:themeColor="text1"/>
-        </w:rPr>
-        <w:t xml:space="preserve"> - Begin run: </w:t>
-      </w:r>
-      <w:proofErr w:type="spellStart"/>
-      <w:r>
-        <w:rPr>
-          <w:rFonts w:cstheme="minorHAnsi"/>
-          <w:color w:val="000000" w:themeColor="text1"/>
-        </w:rPr>
-        <w:t>testWaitPeriods</w:t>
-      </w:r>
-      <w:proofErr w:type="spellEnd"/>
-      <w:r>
-        <w:rPr>
-          <w:rFonts w:cstheme="minorHAnsi"/>
-          <w:color w:val="000000" w:themeColor="text1"/>
-        </w:rPr>
-        <w:t xml:space="preserve"> with 320 runs</w:t>
-      </w:r>
-    </w:p>
-    <w:p>
-      <w:pPr>
-        <w:rPr>
-          <w:rFonts w:cstheme="minorHAnsi"/>
-          <w:color w:val="000000" w:themeColor="text1"/>
-        </w:rPr>
-      </w:pPr>
-      <w:r>
-        <w:rPr>
-          <w:rFonts w:cstheme="minorHAnsi"/>
-          <w:color w:val="000000" w:themeColor="text1"/>
-        </w:rPr>
-        <w:t>With Path Compression 320 runs: 2.9875</w:t>
-      </w:r>
-    </w:p>
-    <w:p>
-      <w:pPr>
-        <w:rPr>
-          <w:rFonts w:cstheme="minorHAnsi"/>
-          <w:color w:val="000000" w:themeColor="text1"/>
-        </w:rPr>
-      </w:pPr>
-    </w:p>
-    <w:p>
-      <w:pPr>
-        <w:rPr>
-          <w:rFonts w:cstheme="minorHAnsi"/>
-          <w:color w:val="000000" w:themeColor="text1"/>
-        </w:rPr>
-      </w:pPr>
-      <w:r>
-        <w:rPr>
-          <w:rFonts w:cstheme="minorHAnsi"/>
-          <w:color w:val="000000" w:themeColor="text1"/>
-        </w:rPr>
-        <w:t>Process finished with exit code 0</w:t>
-      </w:r>
-    </w:p>
-    <w:p>
-      <w:pPr>
-        <w:rPr>
-          <w:rFonts w:cstheme="minorHAnsi"/>
-          <w:color w:val="000000" w:themeColor="text1"/>
-        </w:rPr>
-      </w:pPr>
-    </w:p>
-    <w:p>
-      <w:pPr>
-        <w:rPr>
-          <w:rFonts w:cstheme="minorHAnsi"/>
-          <w:color w:val="000000" w:themeColor="text1"/>
-        </w:rPr>
-      </w:pPr>
-    </w:p>
-    <w:p>
-      <w:pPr>
-        <w:rPr>
-          <w:rFonts w:cstheme="minorHAnsi"/>
-          <w:color w:val="000000" w:themeColor="text1"/>
-        </w:rPr>
-      </w:pPr>
-      <w:r>
-        <w:rPr>
-          <w:rFonts w:cstheme="minorHAnsi"/>
-          <w:color w:val="000000" w:themeColor="text1"/>
-        </w:rPr>
-        <w:t xml:space="preserve">For 30000 Elements </w:t>
-      </w:r>
-    </w:p>
-    <w:p>
-      <w:pPr>
-        <w:rPr>
-          <w:rFonts w:cstheme="minorHAnsi"/>
-          <w:color w:val="000000" w:themeColor="text1"/>
-        </w:rPr>
-      </w:pPr>
-    </w:p>
-    <w:p>
-      <w:pPr>
-        <w:rPr>
-          <w:rFonts w:cstheme="minorHAnsi"/>
-          <w:color w:val="000000" w:themeColor="text1"/>
-        </w:rPr>
-      </w:pPr>
-      <w:r>
-        <w:rPr>
-          <w:rFonts w:cstheme="minorHAnsi"/>
-          <w:color w:val="000000" w:themeColor="text1"/>
-        </w:rPr>
-        <w:t>/Users/</w:t>
-      </w:r>
-      <w:proofErr w:type="spellStart"/>
-      <w:r>
-        <w:rPr>
-          <w:rFonts w:cstheme="minorHAnsi"/>
-          <w:color w:val="000000" w:themeColor="text1"/>
-        </w:rPr>
-        <w:t>divyakulkarni</w:t>
-      </w:r>
-      <w:proofErr w:type="spellEnd"/>
-      <w:r>
-        <w:rPr>
-          <w:rFonts w:cstheme="minorHAnsi"/>
-          <w:color w:val="000000" w:themeColor="text1"/>
-        </w:rPr>
-        <w:t>/Library/Java/</w:t>
-      </w:r>
-      <w:proofErr w:type="spellStart"/>
-      <w:r>
-        <w:rPr>
-          <w:rFonts w:cstheme="minorHAnsi"/>
-          <w:color w:val="000000" w:themeColor="text1"/>
-        </w:rPr>
-        <w:t>JavaVirtualMachines</w:t>
-      </w:r>
-      <w:proofErr w:type="spellEnd"/>
-      <w:r>
-        <w:rPr>
-          <w:rFonts w:cstheme="minorHAnsi"/>
-          <w:color w:val="000000" w:themeColor="text1"/>
-        </w:rPr>
-        <w:t>/</w:t>
-      </w:r>
-      <w:proofErr w:type="spellStart"/>
-      <w:r>
-        <w:rPr>
-          <w:rFonts w:cstheme="minorHAnsi"/>
-          <w:color w:val="000000" w:themeColor="text1"/>
-        </w:rPr>
-        <w:t>openjdk</w:t>
-      </w:r>
-      <w:proofErr w:type="spellEnd"/>
-      <w:r>
-        <w:rPr>
-          <w:rFonts w:cstheme="minorHAnsi"/>
-          <w:color w:val="000000" w:themeColor="text1"/>
-        </w:rPr>
-        <w:t>-</w:t>
-      </w:r>
-    </w:p>
-    <w:p>
-      <w:pPr>
-        <w:rPr>
-          <w:rFonts w:cstheme="minorHAnsi"/>
-          <w:color w:val="000000" w:themeColor="text1"/>
-        </w:rPr>
-      </w:pPr>
-      <w:r>
-        <w:rPr>
-          <w:rFonts w:cstheme="minorHAnsi"/>
-          <w:color w:val="000000" w:themeColor="text1"/>
-        </w:rPr>
-        <w:t xml:space="preserve">2021-03-02 11:15:12 </w:t>
-      </w:r>
-      <w:proofErr w:type="gramStart"/>
-      <w:r>
-        <w:rPr>
-          <w:rFonts w:cstheme="minorHAnsi"/>
-          <w:color w:val="000000" w:themeColor="text1"/>
-        </w:rPr>
-        <w:t xml:space="preserve">INFO  </w:t>
-      </w:r>
-      <w:proofErr w:type="spellStart"/>
-      <w:r>
-        <w:rPr>
-          <w:rFonts w:cstheme="minorHAnsi"/>
-          <w:color w:val="000000" w:themeColor="text1"/>
-        </w:rPr>
-        <w:t>Benchmark</w:t>
-      </w:r>
-      <w:proofErr w:type="gramEnd"/>
-      <w:r>
-        <w:rPr>
-          <w:rFonts w:cstheme="minorHAnsi"/>
-          <w:color w:val="000000" w:themeColor="text1"/>
-        </w:rPr>
-        <w:t>_Timer</w:t>
-      </w:r>
-      <w:proofErr w:type="spellEnd"/>
-      <w:r>
-        <w:rPr>
-          <w:rFonts w:cstheme="minorHAnsi"/>
-          <w:color w:val="000000" w:themeColor="text1"/>
-        </w:rPr>
-        <w:t xml:space="preserve"> - Begin run: </w:t>
-      </w:r>
-      <w:proofErr w:type="spellStart"/>
-      <w:r>
-        <w:rPr>
-          <w:rFonts w:cstheme="minorHAnsi"/>
-          <w:color w:val="000000" w:themeColor="text1"/>
-        </w:rPr>
-        <w:t>testWaitPeriods</w:t>
-      </w:r>
-      <w:proofErr w:type="spellEnd"/>
-      <w:r>
-        <w:rPr>
-          <w:rFonts w:cstheme="minorHAnsi"/>
-          <w:color w:val="000000" w:themeColor="text1"/>
-        </w:rPr>
-        <w:t xml:space="preserve"> with 10 runs</w:t>
-      </w:r>
-    </w:p>
-    <w:p>
-      <w:pPr>
-        <w:rPr>
-          <w:rFonts w:cstheme="minorHAnsi"/>
-          <w:color w:val="000000" w:themeColor="text1"/>
-        </w:rPr>
-      </w:pPr>
-      <w:r>
-        <w:rPr>
-          <w:rFonts w:cstheme="minorHAnsi"/>
-          <w:color w:val="000000" w:themeColor="text1"/>
-        </w:rPr>
-        <w:t>Weighted Quick Union by Depth 10 runs: 10.0</w:t>
-      </w:r>
-    </w:p>
-    <w:p>
-      <w:pPr>
-        <w:rPr>
-          <w:rFonts w:cstheme="minorHAnsi"/>
-          <w:color w:val="000000" w:themeColor="text1"/>
-        </w:rPr>
-      </w:pPr>
-      <w:r>
-        <w:rPr>
-          <w:rFonts w:cstheme="minorHAnsi"/>
-          <w:color w:val="000000" w:themeColor="text1"/>
-        </w:rPr>
-        <w:t xml:space="preserve">2021-03-02 11:15:13 </w:t>
-      </w:r>
-      <w:proofErr w:type="gramStart"/>
-      <w:r>
-        <w:rPr>
-          <w:rFonts w:cstheme="minorHAnsi"/>
-          <w:color w:val="000000" w:themeColor="text1"/>
-        </w:rPr>
-        <w:t xml:space="preserve">INFO  </w:t>
-      </w:r>
-      <w:proofErr w:type="spellStart"/>
-      <w:r>
-        <w:rPr>
-          <w:rFonts w:cstheme="minorHAnsi"/>
-          <w:color w:val="000000" w:themeColor="text1"/>
-        </w:rPr>
-        <w:t>Benchmark</w:t>
-      </w:r>
-      <w:proofErr w:type="gramEnd"/>
-      <w:r>
-        <w:rPr>
-          <w:rFonts w:cstheme="minorHAnsi"/>
-          <w:color w:val="000000" w:themeColor="text1"/>
-        </w:rPr>
-        <w:t>_Timer</w:t>
-      </w:r>
-      <w:proofErr w:type="spellEnd"/>
-      <w:r>
-        <w:rPr>
-          <w:rFonts w:cstheme="minorHAnsi"/>
-          <w:color w:val="000000" w:themeColor="text1"/>
-        </w:rPr>
-        <w:t xml:space="preserve"> - Begin run: </w:t>
-      </w:r>
-      <w:proofErr w:type="spellStart"/>
-      <w:r>
-        <w:rPr>
-          <w:rFonts w:cstheme="minorHAnsi"/>
-          <w:color w:val="000000" w:themeColor="text1"/>
-        </w:rPr>
-        <w:t>testWaitPeriods</w:t>
-      </w:r>
-      <w:proofErr w:type="spellEnd"/>
-      <w:r>
-        <w:rPr>
-          <w:rFonts w:cstheme="minorHAnsi"/>
-          <w:color w:val="000000" w:themeColor="text1"/>
-        </w:rPr>
-        <w:t xml:space="preserve"> with 10 runs</w:t>
-      </w:r>
-    </w:p>
-    <w:p>
-      <w:pPr>
-        <w:rPr>
-          <w:rFonts w:cstheme="minorHAnsi"/>
-          <w:color w:val="000000" w:themeColor="text1"/>
-        </w:rPr>
-      </w:pPr>
-      <w:r>
-        <w:rPr>
-          <w:rFonts w:cstheme="minorHAnsi"/>
-          <w:color w:val="000000" w:themeColor="text1"/>
-        </w:rPr>
-        <w:t>With Path Compression 10 runs: 7.0</w:t>
-      </w:r>
-    </w:p>
-    <w:p>
-      <w:pPr>
-        <w:rPr>
-          <w:rFonts w:cstheme="minorHAnsi"/>
-          <w:color w:val="000000" w:themeColor="text1"/>
-        </w:rPr>
-      </w:pPr>
-      <w:r>
-        <w:rPr>
-          <w:rFonts w:cstheme="minorHAnsi"/>
-          <w:color w:val="000000" w:themeColor="text1"/>
-        </w:rPr>
-        <w:t xml:space="preserve">2021-03-02 11:15:13 </w:t>
-      </w:r>
-      <w:proofErr w:type="gramStart"/>
-      <w:r>
-        <w:rPr>
-          <w:rFonts w:cstheme="minorHAnsi"/>
-          <w:color w:val="000000" w:themeColor="text1"/>
-        </w:rPr>
-        <w:t xml:space="preserve">INFO  </w:t>
-      </w:r>
-      <w:proofErr w:type="spellStart"/>
-      <w:r>
-        <w:rPr>
-          <w:rFonts w:cstheme="minorHAnsi"/>
-          <w:color w:val="000000" w:themeColor="text1"/>
-        </w:rPr>
-        <w:t>Benchmark</w:t>
-      </w:r>
-      <w:proofErr w:type="gramEnd"/>
-      <w:r>
-        <w:rPr>
-          <w:rFonts w:cstheme="minorHAnsi"/>
-          <w:color w:val="000000" w:themeColor="text1"/>
-        </w:rPr>
-        <w:t>_Timer</w:t>
-      </w:r>
-      <w:proofErr w:type="spellEnd"/>
-      <w:r>
-        <w:rPr>
-          <w:rFonts w:cstheme="minorHAnsi"/>
-          <w:color w:val="000000" w:themeColor="text1"/>
-        </w:rPr>
-        <w:t xml:space="preserve"> - Begin run: </w:t>
-      </w:r>
-      <w:proofErr w:type="spellStart"/>
-      <w:r>
-        <w:rPr>
-          <w:rFonts w:cstheme="minorHAnsi"/>
-          <w:color w:val="000000" w:themeColor="text1"/>
-        </w:rPr>
-        <w:t>testWaitPeriods</w:t>
-      </w:r>
-      <w:proofErr w:type="spellEnd"/>
-      <w:r>
-        <w:rPr>
-          <w:rFonts w:cstheme="minorHAnsi"/>
-          <w:color w:val="000000" w:themeColor="text1"/>
-        </w:rPr>
-        <w:t xml:space="preserve"> with 20 runs</w:t>
-      </w:r>
-    </w:p>
-    <w:p>
-      <w:pPr>
-        <w:rPr>
-          <w:rFonts w:cstheme="minorHAnsi"/>
-          <w:color w:val="000000" w:themeColor="text1"/>
-        </w:rPr>
-      </w:pPr>
-      <w:r>
-        <w:rPr>
-          <w:rFonts w:cstheme="minorHAnsi"/>
-          <w:color w:val="000000" w:themeColor="text1"/>
-        </w:rPr>
         <w:t>Weighted Quick Union by Depth 20 runs: 8.8</w:t>
       </w:r>
     </w:p>
@@ -2675,7 +2768,6 @@
           <w:rFonts w:cstheme="minorHAnsi"/>
           <w:color w:val="000000" w:themeColor="text1"/>
         </w:rPr>
-        <w:lastRenderedPageBreak/>
         <w:t xml:space="preserve">2021-03-02 11:15:13 </w:t>
       </w:r>
       <w:proofErr w:type="gramStart"/>

</xml_diff>